<commit_message>
Update Testing and Validation.docx
</commit_message>
<xml_diff>
--- a/Testing and Validation.docx
+++ b/Testing and Validation.docx
@@ -153,13 +153,8 @@
         <w:pStyle w:val="ListParagraph"/>
       </w:pPr>
       <w:r>
-        <w:t xml:space="preserve">Login to the sys from the command prompt using the </w:t>
-      </w:r>
-      <w:proofErr w:type="spellStart"/>
-      <w:r>
-        <w:t>sqlplus</w:t>
-      </w:r>
-      <w:proofErr w:type="spellEnd"/>
+        <w:t>Login to the sys from the command prompt using the sqlplus</w:t>
+      </w:r>
       <w:r>
         <w:t>:</w:t>
       </w:r>
@@ -274,15 +269,7 @@
         <w:pStyle w:val="ListParagraph"/>
       </w:pPr>
       <w:r>
-        <w:t>create or replace directory EXCHANGEDATACSVPATH as 'd:\</w:t>
-      </w:r>
-      <w:proofErr w:type="spellStart"/>
-      <w:r>
-        <w:t>exchange_data</w:t>
-      </w:r>
-      <w:proofErr w:type="spellEnd"/>
-      <w:r>
-        <w:t>\';</w:t>
+        <w:t>create or replace directory EXCHANGEDATACSVPATH as 'd:\exchange_data\';</w:t>
       </w:r>
     </w:p>
     <w:p>
@@ -290,15 +277,7 @@
         <w:pStyle w:val="ListParagraph"/>
       </w:pPr>
       <w:r>
-        <w:t>create or replace directory DEPOSITORYDATACSVPATH as 'd:\</w:t>
-      </w:r>
-      <w:proofErr w:type="spellStart"/>
-      <w:r>
-        <w:t>depository_data</w:t>
-      </w:r>
-      <w:proofErr w:type="spellEnd"/>
-      <w:r>
-        <w:t xml:space="preserve"> \';</w:t>
+        <w:t>create or replace directory DEPOSITORYDATACSVPATH as 'd:\depository_data\';</w:t>
       </w:r>
     </w:p>
     <w:p>
@@ -344,674 +323,355 @@
           </w:p>
           <w:p>
             <w:r>
+              <w:t xml:space="preserve">    create table TheMainComparisonLogOfTwoCSVs</w:t>
+            </w:r>
+          </w:p>
+          <w:p>
+            <w:r>
+              <w:t xml:space="preserve">    (</w:t>
+            </w:r>
+          </w:p>
+          <w:p>
+            <w:bookmarkStart w:id="0" w:name="_Hlk181688756"/>
+            <w:r>
+              <w:t xml:space="preserve">        MatchedStkCnt_User_ID VARCHAR2(50),</w:t>
+            </w:r>
+          </w:p>
+          <w:p>
+            <w:r>
+              <w:t xml:space="preserve">        MatchedStkCnt_Stock_ID VARCHAR2(50),</w:t>
+            </w:r>
+          </w:p>
+          <w:p>
+            <w:r>
+              <w:t xml:space="preserve">        MatchedStkCnt_Stock_Name VARCHAR2(200),</w:t>
+            </w:r>
+          </w:p>
+          <w:p>
+            <w:r>
+              <w:t xml:space="preserve">        MatchedStkCnt_Stock_Count NUMBER(30),</w:t>
+            </w:r>
+          </w:p>
+          <w:bookmarkEnd w:id="0"/>
+          <w:p>
+            <w:r>
+              <w:t xml:space="preserve">        MsMatchedStkCnt_User_ID VARCHAR2(50),</w:t>
+            </w:r>
+          </w:p>
+          <w:p>
+            <w:r>
+              <w:t xml:space="preserve">        MsMatchedStkCnt_Stock_ID VARCHAR2(50),</w:t>
+            </w:r>
+          </w:p>
+          <w:p>
+            <w:r>
+              <w:t xml:space="preserve">        MsMatchedStkCnt_Stock_Name VARCHAR2(200),</w:t>
+            </w:r>
+          </w:p>
+          <w:p>
+            <w:r>
+              <w:t xml:space="preserve">        MsMatchedStkCnt_Stock_Count_e NUMBER(30),</w:t>
+            </w:r>
+          </w:p>
+          <w:p>
+            <w:r>
+              <w:t xml:space="preserve">        MsMatchedStkCnt_Stock_Count_d NUMBER(30)</w:t>
+            </w:r>
+          </w:p>
+          <w:p>
+            <w:r>
+              <w:t xml:space="preserve">    );</w:t>
+            </w:r>
+          </w:p>
+          <w:p/>
+          <w:p>
+            <w:r>
+              <w:t xml:space="preserve">    create table TheLogOfEdgeCasesAndCSVFileIssues</w:t>
+            </w:r>
+          </w:p>
+          <w:p>
+            <w:r>
+              <w:t xml:space="preserve">        (</w:t>
+            </w:r>
+          </w:p>
+          <w:p>
+            <w:r>
+              <w:t xml:space="preserve">        LogIDOrderedStep_Serial NUMBER(10),</w:t>
+            </w:r>
+          </w:p>
+          <w:p>
+            <w:r>
+              <w:t xml:space="preserve">        LogIDOrderedStep_Desc VARCHAR2(400),</w:t>
+            </w:r>
+          </w:p>
+          <w:p>
+            <w:r>
+              <w:t xml:space="preserve">        MissngOrIvldCSV_exchangedata VARCHAR2(4000),</w:t>
+            </w:r>
+          </w:p>
+          <w:p>
+            <w:r>
+              <w:t xml:space="preserve">        MissngOrIvldCSV_depositorydata VARCHAR2(4000),</w:t>
+            </w:r>
+          </w:p>
+          <w:p>
+            <w:r>
+              <w:t xml:space="preserve">        Dup_User_ID_exchange_data VARCHAR2(50),</w:t>
+            </w:r>
+          </w:p>
+          <w:p>
+            <w:r>
+              <w:t xml:space="preserve">        Dup_Stock_ID_exchange_data VARCHAR2(50),</w:t>
+            </w:r>
+          </w:p>
+          <w:p>
+            <w:r>
+              <w:t xml:space="preserve">        Dup_Stock_Name_exchange_data VARCHAR2(200),</w:t>
+            </w:r>
+          </w:p>
+          <w:p>
+            <w:r>
+              <w:t xml:space="preserve">        Dup_Stock_Count_exchange_data VARCHAR2(50),</w:t>
+            </w:r>
+          </w:p>
+          <w:p>
+            <w:r>
+              <w:t xml:space="preserve">        Dup_User_ID_depository_data VARCHAR2(50),</w:t>
+            </w:r>
+          </w:p>
+          <w:p>
+            <w:r>
+              <w:t xml:space="preserve">        Dup_Stock_ID_depository_data VARCHAR2(50),</w:t>
+            </w:r>
+          </w:p>
+          <w:p>
+            <w:r>
+              <w:t xml:space="preserve">        Dup_Stock_Name_depository_data VARCHAR2(200),</w:t>
+            </w:r>
+          </w:p>
+          <w:p>
+            <w:r>
+              <w:t xml:space="preserve">        Dup_Stock_Count_dep_data VARCHAR2(50),</w:t>
+            </w:r>
+          </w:p>
+          <w:p>
+            <w:r>
+              <w:t xml:space="preserve">        Incst_Stock_ID_exchange_data VARCHAR2(50),</w:t>
+            </w:r>
+          </w:p>
+          <w:p>
+            <w:r>
+              <w:t xml:space="preserve">        Incst_Stock_Name_exchange_data VARCHAR2(50),</w:t>
+            </w:r>
+          </w:p>
+          <w:p>
+            <w:r>
+              <w:t xml:space="preserve">        Incst_Stock_ID_depstry_data VARCHAR2(50),</w:t>
+            </w:r>
+          </w:p>
+          <w:p>
+            <w:r>
+              <w:t xml:space="preserve">        Incst_Stock_Name_depstry_data VARCHAR2(50),</w:t>
+            </w:r>
+          </w:p>
+          <w:p>
+            <w:r>
+              <w:t xml:space="preserve">        TotalRows_exchange_data NUMBER(30),</w:t>
+            </w:r>
+          </w:p>
+          <w:p>
+            <w:r>
+              <w:t xml:space="preserve">        TotalRows_depository_data NUMBER(30),</w:t>
+            </w:r>
+          </w:p>
+          <w:p>
+            <w:r>
+              <w:t xml:space="preserve">        MissingRows_In_exchange_data NUMBER(30),</w:t>
+            </w:r>
+          </w:p>
+          <w:p>
+            <w:r>
+              <w:t xml:space="preserve">        MissingRows_In_depository_data NUMBER(30),</w:t>
+            </w:r>
+          </w:p>
+          <w:p>
+            <w:r>
+              <w:t xml:space="preserve">        TotalRows_Matched NUMBER(30),</w:t>
+            </w:r>
+          </w:p>
+          <w:p>
+            <w:r>
+              <w:t xml:space="preserve">        TotalRows_MtchdButDiffStkCntNm NUMBER(30)</w:t>
+            </w:r>
+          </w:p>
+          <w:p>
+            <w:r>
+              <w:t xml:space="preserve">        );</w:t>
+            </w:r>
+          </w:p>
+          <w:p>
+            <w:r>
+              <w:t xml:space="preserve">    </w:t>
+            </w:r>
+          </w:p>
+          <w:p>
+            <w:r>
+              <w:t xml:space="preserve">        </w:t>
+            </w:r>
+          </w:p>
+          <w:p>
+            <w:r>
+              <w:t xml:space="preserve">  The two stock tables are as follows. The "not null" constraints in the following two stock tables, check the - "Edge Cases - Incomplete rows in the CSV (e.g., missing stock data or user details", at the very root of the process</w:t>
+            </w:r>
+          </w:p>
+          <w:p>
+            <w:r>
+              <w:t xml:space="preserve">    create table exchange_data_extrnl_fromcsv</w:t>
+            </w:r>
+          </w:p>
+          <w:p>
+            <w:r>
+              <w:t xml:space="preserve">   (</w:t>
+            </w:r>
+          </w:p>
+          <w:p>
+            <w:r>
+              <w:t xml:space="preserve">     User_ID VARCHAR2(50) not null,</w:t>
+            </w:r>
+          </w:p>
+          <w:p>
+            <w:r>
+              <w:t xml:space="preserve">     Stock_ID VARCHAR2(50) not null,</w:t>
+            </w:r>
+          </w:p>
+          <w:p>
+            <w:r>
+              <w:t xml:space="preserve">     Stock_Name VARCHAR2(200) not null,</w:t>
+            </w:r>
+          </w:p>
+          <w:p>
+            <w:r>
+              <w:t xml:space="preserve">     Stock_Count VARCHAR2(50) not null</w:t>
+            </w:r>
+          </w:p>
+          <w:p>
+            <w:r>
+              <w:t xml:space="preserve">   )</w:t>
+            </w:r>
+          </w:p>
+          <w:p>
+            <w:r>
+              <w:t xml:space="preserve">   organization external</w:t>
+            </w:r>
+          </w:p>
+          <w:p>
+            <w:r>
+              <w:t xml:space="preserve">   (</w:t>
+            </w:r>
+          </w:p>
+          <w:p>
+            <w:r>
+              <w:t xml:space="preserve">     type ORACLE_LOADER</w:t>
+            </w:r>
+          </w:p>
+          <w:p>
+            <w:r>
+              <w:t xml:space="preserve">     default directory EXCHANGEDATACSVPATH</w:t>
+            </w:r>
+          </w:p>
+          <w:p>
+            <w:r>
+              <w:t xml:space="preserve">     access parameters</w:t>
+            </w:r>
+          </w:p>
+          <w:p>
+            <w:r>
+              <w:t xml:space="preserve">     (</w:t>
+            </w:r>
+          </w:p>
+          <w:p>
+            <w:r>
+              <w:t xml:space="preserve">       records delimited by newline</w:t>
+            </w:r>
+          </w:p>
+          <w:p>
+            <w:r>
+              <w:t xml:space="preserve">       skip 1</w:t>
+            </w:r>
+          </w:p>
+          <w:p>
+            <w:r>
+              <w:t xml:space="preserve">       fields terminated by ","</w:t>
+            </w:r>
+          </w:p>
+          <w:p>
+            <w:r>
+              <w:t xml:space="preserve">       --missing field values are null</w:t>
+            </w:r>
+          </w:p>
+          <w:p>
+            <w:r>
+              <w:t xml:space="preserve">       --reject rows with all null fields</w:t>
+            </w:r>
+          </w:p>
+          <w:p>
+            <w:r>
+              <w:t xml:space="preserve">     )</w:t>
+            </w:r>
+          </w:p>
+          <w:p>
+            <w:r>
+              <w:t xml:space="preserve">     location ('exchange_data.csv')</w:t>
+            </w:r>
+          </w:p>
+          <w:p>
+            <w:r>
+              <w:t xml:space="preserve">   )</w:t>
+            </w:r>
+          </w:p>
+          <w:p>
+            <w:r>
+              <w:t xml:space="preserve">   reject limit unlimited;</w:t>
+            </w:r>
+          </w:p>
+          <w:p>
+            <w:r>
+              <w:t xml:space="preserve">   </w:t>
+            </w:r>
+          </w:p>
+          <w:p>
+            <w:r>
               <w:t xml:space="preserve">    create table </w:t>
             </w:r>
             <w:proofErr w:type="spellStart"/>
             <w:r>
-              <w:t>TheMainComparisonLogOfTwoCSVs</w:t>
+              <w:t>depository_data_extrnl_fromcsv</w:t>
             </w:r>
             <w:proofErr w:type="spellEnd"/>
           </w:p>
           <w:p>
             <w:r>
-              <w:t xml:space="preserve">    (</w:t>
-            </w:r>
-          </w:p>
-          <w:p>
-            <w:bookmarkStart w:id="0" w:name="_Hlk181688756"/>
-            <w:r>
-              <w:t xml:space="preserve">        </w:t>
-            </w:r>
-            <w:proofErr w:type="spellStart"/>
-            <w:r>
-              <w:t>MatchedStkCnt_User_ID</w:t>
-            </w:r>
-            <w:proofErr w:type="spellEnd"/>
-            <w:r>
-              <w:t xml:space="preserve"> VARCHAR2(50),</w:t>
-            </w:r>
-          </w:p>
-          <w:p>
-            <w:r>
-              <w:t xml:space="preserve">        </w:t>
-            </w:r>
-            <w:proofErr w:type="spellStart"/>
-            <w:r>
-              <w:t>MatchedStkCnt_Stock_ID</w:t>
-            </w:r>
-            <w:proofErr w:type="spellEnd"/>
-            <w:r>
-              <w:t xml:space="preserve"> VARCHAR2(50),</w:t>
-            </w:r>
-          </w:p>
-          <w:p>
-            <w:r>
-              <w:t xml:space="preserve">        </w:t>
-            </w:r>
-            <w:proofErr w:type="spellStart"/>
-            <w:r>
-              <w:t>MatchedStkCnt_Stock_Name</w:t>
-            </w:r>
-            <w:proofErr w:type="spellEnd"/>
-            <w:r>
-              <w:t xml:space="preserve"> VARCHAR2(200),</w:t>
-            </w:r>
-          </w:p>
-          <w:p>
-            <w:r>
-              <w:t xml:space="preserve">        </w:t>
-            </w:r>
-            <w:proofErr w:type="spellStart"/>
-            <w:r>
-              <w:t>MatchedStkCnt_Stock_Count</w:t>
-            </w:r>
-            <w:proofErr w:type="spellEnd"/>
-            <w:r>
-              <w:t xml:space="preserve"> NUMBER(30),</w:t>
-            </w:r>
-          </w:p>
-          <w:bookmarkEnd w:id="0"/>
-          <w:p>
-            <w:r>
-              <w:t xml:space="preserve">        </w:t>
-            </w:r>
-            <w:proofErr w:type="spellStart"/>
-            <w:r>
-              <w:t>MsMatchedStkCnt_User_ID</w:t>
-            </w:r>
-            <w:proofErr w:type="spellEnd"/>
-            <w:r>
-              <w:t xml:space="preserve"> VARCHAR2(50),</w:t>
-            </w:r>
-          </w:p>
-          <w:p>
-            <w:r>
-              <w:t xml:space="preserve">        </w:t>
-            </w:r>
-            <w:proofErr w:type="spellStart"/>
-            <w:r>
-              <w:t>MsMatchedStkCnt_Stock_ID</w:t>
-            </w:r>
-            <w:proofErr w:type="spellEnd"/>
-            <w:r>
-              <w:t xml:space="preserve"> VARCHAR2(50),</w:t>
-            </w:r>
-          </w:p>
-          <w:p>
-            <w:r>
-              <w:t xml:space="preserve">        </w:t>
-            </w:r>
-            <w:proofErr w:type="spellStart"/>
-            <w:r>
-              <w:t>MsMatchedStkCnt_Stock_Name</w:t>
-            </w:r>
-            <w:proofErr w:type="spellEnd"/>
-            <w:r>
-              <w:t xml:space="preserve"> VARCHAR2(200),</w:t>
-            </w:r>
-          </w:p>
-          <w:p>
-            <w:r>
-              <w:t xml:space="preserve">        </w:t>
-            </w:r>
-            <w:proofErr w:type="spellStart"/>
-            <w:r>
-              <w:t>MsMatchedStkCnt_Stock_Count_e</w:t>
-            </w:r>
-            <w:proofErr w:type="spellEnd"/>
-            <w:r>
-              <w:t xml:space="preserve"> NUMBER(30),</w:t>
-            </w:r>
-          </w:p>
-          <w:p>
-            <w:r>
-              <w:t xml:space="preserve">        </w:t>
-            </w:r>
-            <w:proofErr w:type="spellStart"/>
-            <w:r>
-              <w:t>MsMatchedStkCnt_Stock_Count_d</w:t>
-            </w:r>
-            <w:proofErr w:type="spellEnd"/>
-            <w:r>
-              <w:t xml:space="preserve"> NUMBER(30)</w:t>
-            </w:r>
-          </w:p>
-          <w:p>
-            <w:r>
-              <w:t xml:space="preserve">    );</w:t>
-            </w:r>
-          </w:p>
-          <w:p/>
-          <w:p>
-            <w:r>
-              <w:t xml:space="preserve">    create table </w:t>
-            </w:r>
-            <w:proofErr w:type="spellStart"/>
-            <w:r>
-              <w:t>TheLogOfEdgeCasesAndCSVFileIssues</w:t>
-            </w:r>
-            <w:proofErr w:type="spellEnd"/>
-          </w:p>
-          <w:p>
-            <w:r>
-              <w:t xml:space="preserve">        (</w:t>
-            </w:r>
-          </w:p>
-          <w:p>
-            <w:r>
-              <w:t xml:space="preserve">        </w:t>
-            </w:r>
-            <w:proofErr w:type="spellStart"/>
-            <w:r>
-              <w:t>LogIDOrderedStep_Serial</w:t>
-            </w:r>
-            <w:proofErr w:type="spellEnd"/>
-            <w:r>
-              <w:t xml:space="preserve"> NUMBER(10),</w:t>
-            </w:r>
-          </w:p>
-          <w:p>
-            <w:r>
-              <w:t xml:space="preserve">        </w:t>
-            </w:r>
-            <w:proofErr w:type="spellStart"/>
-            <w:r>
-              <w:t>LogIDOrderedStep_Desc</w:t>
-            </w:r>
-            <w:proofErr w:type="spellEnd"/>
-            <w:r>
-              <w:t xml:space="preserve"> VARCHAR2(400),</w:t>
-            </w:r>
-          </w:p>
-          <w:p>
-            <w:r>
-              <w:t xml:space="preserve">        </w:t>
-            </w:r>
-            <w:proofErr w:type="spellStart"/>
-            <w:r>
-              <w:t>MissngOrIvldCSV_exchangedata</w:t>
-            </w:r>
-            <w:proofErr w:type="spellEnd"/>
-            <w:r>
-              <w:t xml:space="preserve"> VARCHAR2(4000),</w:t>
-            </w:r>
-          </w:p>
-          <w:p>
-            <w:r>
-              <w:t xml:space="preserve">        </w:t>
-            </w:r>
-            <w:proofErr w:type="spellStart"/>
-            <w:r>
-              <w:t>MissngOrIvldCSV_depositorydata</w:t>
-            </w:r>
-            <w:proofErr w:type="spellEnd"/>
-            <w:r>
-              <w:t xml:space="preserve"> VARCHAR2(4000),</w:t>
-            </w:r>
-          </w:p>
-          <w:p>
-            <w:r>
-              <w:t xml:space="preserve">        </w:t>
-            </w:r>
-            <w:proofErr w:type="spellStart"/>
-            <w:r>
-              <w:t>Dup_User_ID_exchange_data</w:t>
-            </w:r>
-            <w:proofErr w:type="spellEnd"/>
-            <w:r>
-              <w:t xml:space="preserve"> VARCHAR2(50),</w:t>
-            </w:r>
-          </w:p>
-          <w:p>
-            <w:r>
-              <w:t xml:space="preserve">        </w:t>
-            </w:r>
-            <w:proofErr w:type="spellStart"/>
-            <w:r>
-              <w:t>Dup_Stock_ID_exchange_data</w:t>
-            </w:r>
-            <w:proofErr w:type="spellEnd"/>
-            <w:r>
-              <w:t xml:space="preserve"> VARCHAR2(50),</w:t>
-            </w:r>
-          </w:p>
-          <w:p>
-            <w:r>
-              <w:t xml:space="preserve">        </w:t>
-            </w:r>
-            <w:proofErr w:type="spellStart"/>
-            <w:r>
-              <w:t>Dup_Stock_Name_exchange_data</w:t>
-            </w:r>
-            <w:proofErr w:type="spellEnd"/>
-            <w:r>
-              <w:t xml:space="preserve"> VARCHAR2(200),</w:t>
-            </w:r>
-          </w:p>
-          <w:p>
-            <w:r>
-              <w:t xml:space="preserve">        Dup_Stock_Count_exchange_data VARCHAR2(50),</w:t>
-            </w:r>
-          </w:p>
-          <w:p>
-            <w:r>
-              <w:t xml:space="preserve">        </w:t>
-            </w:r>
-            <w:proofErr w:type="spellStart"/>
-            <w:r>
-              <w:t>Dup_User_ID_depository_data</w:t>
-            </w:r>
-            <w:proofErr w:type="spellEnd"/>
-            <w:r>
-              <w:t xml:space="preserve"> VARCHAR2(50),</w:t>
-            </w:r>
-          </w:p>
-          <w:p>
-            <w:r>
-              <w:t xml:space="preserve">        </w:t>
-            </w:r>
-            <w:proofErr w:type="spellStart"/>
-            <w:r>
-              <w:t>Dup_Stock_ID_depository_data</w:t>
-            </w:r>
-            <w:proofErr w:type="spellEnd"/>
-            <w:r>
-              <w:t xml:space="preserve"> VARCHAR2(50),</w:t>
-            </w:r>
-          </w:p>
-          <w:p>
-            <w:r>
-              <w:t xml:space="preserve">        </w:t>
-            </w:r>
-            <w:proofErr w:type="spellStart"/>
-            <w:r>
-              <w:t>Dup_Stock_Name_depository_data</w:t>
-            </w:r>
-            <w:proofErr w:type="spellEnd"/>
-            <w:r>
-              <w:t xml:space="preserve"> VARCHAR2(200),</w:t>
-            </w:r>
-          </w:p>
-          <w:p>
-            <w:r>
-              <w:t xml:space="preserve">        </w:t>
-            </w:r>
-            <w:proofErr w:type="spellStart"/>
-            <w:r>
-              <w:t>Dup_Stock_Count_dep_data</w:t>
-            </w:r>
-            <w:proofErr w:type="spellEnd"/>
-            <w:r>
-              <w:t xml:space="preserve"> VARCHAR2(50),</w:t>
-            </w:r>
-          </w:p>
-          <w:p>
-            <w:r>
-              <w:t xml:space="preserve">        </w:t>
-            </w:r>
-            <w:proofErr w:type="spellStart"/>
-            <w:r>
-              <w:t>Incst_Stock_ID_exchange_data</w:t>
-            </w:r>
-            <w:proofErr w:type="spellEnd"/>
-            <w:r>
-              <w:t xml:space="preserve"> VARCHAR2(50),</w:t>
-            </w:r>
-          </w:p>
-          <w:p>
-            <w:r>
-              <w:t xml:space="preserve">        </w:t>
-            </w:r>
-            <w:proofErr w:type="spellStart"/>
-            <w:r>
-              <w:t>Incst_Stock_Name_exchange_data</w:t>
-            </w:r>
-            <w:proofErr w:type="spellEnd"/>
-            <w:r>
-              <w:t xml:space="preserve"> VARCHAR2(50),</w:t>
-            </w:r>
-          </w:p>
-          <w:p>
-            <w:r>
-              <w:t xml:space="preserve">        </w:t>
-            </w:r>
-            <w:proofErr w:type="spellStart"/>
-            <w:r>
-              <w:t>Incst_Stock_ID_depstry_data</w:t>
-            </w:r>
-            <w:proofErr w:type="spellEnd"/>
-            <w:r>
-              <w:t xml:space="preserve"> VARCHAR2(50),</w:t>
-            </w:r>
-          </w:p>
-          <w:p>
-            <w:r>
-              <w:t xml:space="preserve">        </w:t>
-            </w:r>
-            <w:proofErr w:type="spellStart"/>
-            <w:r>
-              <w:t>Incst_Stock_Name_depstry_data</w:t>
-            </w:r>
-            <w:proofErr w:type="spellEnd"/>
-            <w:r>
-              <w:t xml:space="preserve"> VARCHAR2(50),</w:t>
-            </w:r>
-          </w:p>
-          <w:p>
-            <w:r>
-              <w:t xml:space="preserve">        </w:t>
-            </w:r>
-            <w:proofErr w:type="spellStart"/>
-            <w:r>
-              <w:t>TotalRows_exchange_data</w:t>
-            </w:r>
-            <w:proofErr w:type="spellEnd"/>
-            <w:r>
-              <w:t xml:space="preserve"> NUMBER(30),</w:t>
-            </w:r>
-          </w:p>
-          <w:p>
-            <w:r>
-              <w:t xml:space="preserve">        </w:t>
-            </w:r>
-            <w:proofErr w:type="spellStart"/>
-            <w:r>
-              <w:t>TotalRows_depository_data</w:t>
-            </w:r>
-            <w:proofErr w:type="spellEnd"/>
-            <w:r>
-              <w:t xml:space="preserve"> NUMBER(30),</w:t>
-            </w:r>
-          </w:p>
-          <w:p>
-            <w:r>
-              <w:t xml:space="preserve">        </w:t>
-            </w:r>
-            <w:proofErr w:type="spellStart"/>
-            <w:r>
-              <w:t>MissingRows_In_exchange_data</w:t>
-            </w:r>
-            <w:proofErr w:type="spellEnd"/>
-            <w:r>
-              <w:t xml:space="preserve"> NUMBER(30),</w:t>
-            </w:r>
-          </w:p>
-          <w:p>
-            <w:r>
-              <w:t xml:space="preserve">        </w:t>
-            </w:r>
-            <w:proofErr w:type="spellStart"/>
-            <w:r>
-              <w:t>MissingRows_In_depository_data</w:t>
-            </w:r>
-            <w:proofErr w:type="spellEnd"/>
-            <w:r>
-              <w:t xml:space="preserve"> NUMBER(30),</w:t>
-            </w:r>
-          </w:p>
-          <w:p>
-            <w:r>
-              <w:t xml:space="preserve">        </w:t>
-            </w:r>
-            <w:proofErr w:type="spellStart"/>
-            <w:r>
-              <w:t>TotalRows_Matched</w:t>
-            </w:r>
-            <w:proofErr w:type="spellEnd"/>
-            <w:r>
-              <w:t xml:space="preserve"> NUMBER(30),</w:t>
-            </w:r>
-          </w:p>
-          <w:p>
-            <w:r>
-              <w:t xml:space="preserve">        </w:t>
-            </w:r>
-            <w:proofErr w:type="spellStart"/>
-            <w:r>
-              <w:t>TotalRows_MtchdButDiffStkCntNm</w:t>
-            </w:r>
-            <w:proofErr w:type="spellEnd"/>
-            <w:r>
-              <w:t xml:space="preserve"> NUMBER(30)</w:t>
-            </w:r>
-          </w:p>
-          <w:p>
-            <w:r>
-              <w:t xml:space="preserve">        );</w:t>
-            </w:r>
-          </w:p>
-          <w:p>
-            <w:r>
-              <w:t xml:space="preserve">    </w:t>
-            </w:r>
-          </w:p>
-          <w:p>
-            <w:r>
-              <w:t xml:space="preserve">        </w:t>
-            </w:r>
-          </w:p>
-          <w:p>
-            <w:r>
-              <w:t xml:space="preserve">  The two stock tables are as follows. The "not null" constraints in the following two stock tables, check the - "Edge Cases - Incomplete rows in the CSV (e.g., missing stock data or user details", at the very root of the process</w:t>
-            </w:r>
-          </w:p>
-          <w:p>
-            <w:r>
-              <w:t xml:space="preserve">    create table </w:t>
-            </w:r>
-            <w:proofErr w:type="spellStart"/>
-            <w:r>
-              <w:t>exchange_data_extrnl_fromcsv</w:t>
-            </w:r>
-            <w:proofErr w:type="spellEnd"/>
-          </w:p>
-          <w:p>
-            <w:r>
               <w:t xml:space="preserve">   (</w:t>
             </w:r>
           </w:p>
           <w:p>
             <w:r>
-              <w:t xml:space="preserve">     </w:t>
-            </w:r>
-            <w:proofErr w:type="spellStart"/>
-            <w:r>
-              <w:t>User_ID</w:t>
-            </w:r>
-            <w:proofErr w:type="spellEnd"/>
-            <w:r>
-              <w:t xml:space="preserve"> VARCHAR2(50) not null,</w:t>
-            </w:r>
-          </w:p>
-          <w:p>
-            <w:r>
-              <w:t xml:space="preserve">     </w:t>
-            </w:r>
-            <w:proofErr w:type="spellStart"/>
-            <w:r>
-              <w:t>Stock_ID</w:t>
-            </w:r>
-            <w:proofErr w:type="spellEnd"/>
-            <w:r>
-              <w:t xml:space="preserve"> VARCHAR2(50) not null,</w:t>
-            </w:r>
-          </w:p>
-          <w:p>
-            <w:r>
-              <w:t xml:space="preserve">     </w:t>
-            </w:r>
-            <w:proofErr w:type="spellStart"/>
-            <w:r>
-              <w:t>Stock_Name</w:t>
-            </w:r>
-            <w:proofErr w:type="spellEnd"/>
-            <w:r>
-              <w:t xml:space="preserve"> VARCHAR2(200) not null,</w:t>
-            </w:r>
-          </w:p>
-          <w:p>
-            <w:r>
-              <w:t xml:space="preserve">     </w:t>
-            </w:r>
-            <w:proofErr w:type="spellStart"/>
-            <w:r>
-              <w:t>Stock_Count</w:t>
-            </w:r>
-            <w:proofErr w:type="spellEnd"/>
-            <w:r>
-              <w:t xml:space="preserve"> VARCHAR2(50) not null</w:t>
-            </w:r>
-          </w:p>
-          <w:p>
-            <w:r>
-              <w:t xml:space="preserve">   )</w:t>
-            </w:r>
-          </w:p>
-          <w:p>
-            <w:r>
-              <w:t xml:space="preserve">   organization external</w:t>
-            </w:r>
-          </w:p>
-          <w:p>
-            <w:r>
-              <w:t xml:space="preserve">   (</w:t>
-            </w:r>
-          </w:p>
-          <w:p>
-            <w:r>
-              <w:t xml:space="preserve">     type ORACLE_LOADER</w:t>
-            </w:r>
-          </w:p>
-          <w:p>
-            <w:r>
-              <w:t xml:space="preserve">     default directory EXCHANGEDATACSVPATH</w:t>
-            </w:r>
-          </w:p>
-          <w:p>
-            <w:r>
-              <w:t xml:space="preserve">     access parameters</w:t>
-            </w:r>
-          </w:p>
-          <w:p>
-            <w:r>
-              <w:t xml:space="preserve">     (</w:t>
-            </w:r>
-          </w:p>
-          <w:p>
-            <w:r>
-              <w:t xml:space="preserve">       records delimited by newline</w:t>
-            </w:r>
-          </w:p>
-          <w:p>
-            <w:r>
-              <w:t xml:space="preserve">       skip 1</w:t>
-            </w:r>
-          </w:p>
-          <w:p>
-            <w:r>
-              <w:t xml:space="preserve">       fields terminated by ","</w:t>
-            </w:r>
-          </w:p>
-          <w:p>
-            <w:r>
-              <w:t xml:space="preserve">       --missing field values are null</w:t>
-            </w:r>
-          </w:p>
-          <w:p>
-            <w:r>
-              <w:t xml:space="preserve">       --reject rows with all null fields</w:t>
-            </w:r>
-          </w:p>
-          <w:p>
-            <w:r>
-              <w:t xml:space="preserve">     )</w:t>
-            </w:r>
-          </w:p>
-          <w:p>
-            <w:r>
-              <w:t xml:space="preserve">     location ('exchange_data.csv')</w:t>
-            </w:r>
-          </w:p>
-          <w:p>
-            <w:r>
-              <w:t xml:space="preserve">   )</w:t>
-            </w:r>
-          </w:p>
-          <w:p>
-            <w:r>
-              <w:t xml:space="preserve">   reject limit unlimited;</w:t>
-            </w:r>
-          </w:p>
-          <w:p>
-            <w:r>
-              <w:t xml:space="preserve">   </w:t>
-            </w:r>
-          </w:p>
-          <w:p>
-            <w:r>
-              <w:t xml:space="preserve">    create table </w:t>
-            </w:r>
-            <w:proofErr w:type="spellStart"/>
-            <w:r>
-              <w:t>depository_data_extrnl_fromcsv</w:t>
-            </w:r>
-            <w:proofErr w:type="spellEnd"/>
-          </w:p>
-          <w:p>
-            <w:r>
-              <w:t xml:space="preserve">   (</w:t>
-            </w:r>
-          </w:p>
-          <w:p>
-            <w:r>
-              <w:t xml:space="preserve">     </w:t>
-            </w:r>
-            <w:proofErr w:type="spellStart"/>
-            <w:r>
-              <w:t>User_ID</w:t>
-            </w:r>
-            <w:proofErr w:type="spellEnd"/>
-            <w:r>
-              <w:t xml:space="preserve"> VARCHAR2(50) not null,</w:t>
-            </w:r>
-          </w:p>
-          <w:p>
-            <w:r>
-              <w:t xml:space="preserve">     </w:t>
-            </w:r>
-            <w:proofErr w:type="spellStart"/>
-            <w:r>
-              <w:t>Stock_ID</w:t>
-            </w:r>
-            <w:proofErr w:type="spellEnd"/>
-            <w:r>
-              <w:t xml:space="preserve"> VARCHAR2(50) not null,</w:t>
-            </w:r>
-          </w:p>
-          <w:p>
-            <w:r>
-              <w:t xml:space="preserve">     </w:t>
-            </w:r>
-            <w:proofErr w:type="spellStart"/>
-            <w:r>
-              <w:t>Stock_Name</w:t>
-            </w:r>
-            <w:proofErr w:type="spellEnd"/>
-            <w:r>
-              <w:t xml:space="preserve"> VARCHAR2(200) not null,</w:t>
-            </w:r>
-          </w:p>
-          <w:p>
-            <w:r>
-              <w:t xml:space="preserve">     </w:t>
-            </w:r>
-            <w:proofErr w:type="spellStart"/>
-            <w:r>
-              <w:t>Stock_Count</w:t>
-            </w:r>
-            <w:proofErr w:type="spellEnd"/>
-            <w:r>
-              <w:t xml:space="preserve"> VARCHAR2(50) not null</w:t>
+              <w:t xml:space="preserve">     User_ID VARCHAR2(50) not null,</w:t>
+            </w:r>
+          </w:p>
+          <w:p>
+            <w:r>
+              <w:t xml:space="preserve">     Stock_ID VARCHAR2(50) not null,</w:t>
+            </w:r>
+          </w:p>
+          <w:p>
+            <w:r>
+              <w:t xml:space="preserve">     Stock_Name VARCHAR2(200) not null,</w:t>
+            </w:r>
+          </w:p>
+          <w:p>
+            <w:r>
+              <w:t xml:space="preserve">     Stock_Count VARCHAR2(50) not null</w:t>
             </w:r>
           </w:p>
           <w:p>
@@ -1183,12 +843,12 @@
     </w:p>
     <w:tbl>
       <w:tblPr>
-        <w:tblW w:w="21720" w:type="dxa"/>
+        <w:tblW w:w="20783" w:type="dxa"/>
         <w:tblLook w:val="04A0" w:firstRow="1" w:lastRow="0" w:firstColumn="1" w:lastColumn="0" w:noHBand="0" w:noVBand="1"/>
       </w:tblPr>
       <w:tblGrid>
-        <w:gridCol w:w="6772"/>
-        <w:gridCol w:w="14948"/>
+        <w:gridCol w:w="4993"/>
+        <w:gridCol w:w="15790"/>
       </w:tblGrid>
       <w:tr>
         <w:trPr>
@@ -1196,7 +856,7 @@
         </w:trPr>
         <w:tc>
           <w:tcPr>
-            <w:tcW w:w="21720" w:type="dxa"/>
+            <w:tcW w:w="20783" w:type="dxa"/>
             <w:gridSpan w:val="2"/>
             <w:tcBorders>
               <w:top w:val="nil"/>
@@ -1231,31 +891,7 @@
                 <w:sz w:val="36"/>
                 <w:szCs w:val="36"/>
               </w:rPr>
-              <w:t xml:space="preserve">The table </w:t>
-            </w:r>
-            <w:proofErr w:type="spellStart"/>
-            <w:r>
-              <w:rPr>
-                <w:rFonts w:ascii="Calibri" w:eastAsia="Times New Roman" w:hAnsi="Calibri" w:cs="Calibri"/>
-                <w:b/>
-                <w:bCs/>
-                <w:color w:val="000000"/>
-                <w:sz w:val="36"/>
-                <w:szCs w:val="36"/>
-              </w:rPr>
-              <w:t>TheMainComparisonLogOfTwoCSVs</w:t>
-            </w:r>
-            <w:proofErr w:type="spellEnd"/>
-            <w:r>
-              <w:rPr>
-                <w:rFonts w:ascii="Calibri" w:eastAsia="Times New Roman" w:hAnsi="Calibri" w:cs="Calibri"/>
-                <w:b/>
-                <w:bCs/>
-                <w:color w:val="000000"/>
-                <w:sz w:val="36"/>
-                <w:szCs w:val="36"/>
-              </w:rPr>
-              <w:t xml:space="preserve"> which logs the outcome of the comparison (i.e., matches, mismatches) </w:t>
+              <w:t xml:space="preserve">The table TheMainComparisonLogOfTwoCSVs which logs the outcome of the comparison (i.e., matches, mismatches) </w:t>
             </w:r>
           </w:p>
         </w:tc>
@@ -1266,7 +902,7 @@
         </w:trPr>
         <w:tc>
           <w:tcPr>
-            <w:tcW w:w="6772" w:type="dxa"/>
+            <w:tcW w:w="4993" w:type="dxa"/>
             <w:tcBorders>
               <w:top w:val="single" w:sz="8" w:space="0" w:color="auto"/>
               <w:left w:val="single" w:sz="8" w:space="0" w:color="auto"/>
@@ -1301,7 +937,7 @@
         </w:tc>
         <w:tc>
           <w:tcPr>
-            <w:tcW w:w="14948" w:type="dxa"/>
+            <w:tcW w:w="15789" w:type="dxa"/>
             <w:tcBorders>
               <w:top w:val="single" w:sz="8" w:space="0" w:color="auto"/>
               <w:left w:val="nil"/>
@@ -1340,7 +976,7 @@
         </w:trPr>
         <w:tc>
           <w:tcPr>
-            <w:tcW w:w="6772" w:type="dxa"/>
+            <w:tcW w:w="4993" w:type="dxa"/>
             <w:tcBorders>
               <w:top w:val="nil"/>
               <w:left w:val="single" w:sz="4" w:space="0" w:color="auto"/>
@@ -1361,28 +997,19 @@
               </w:rPr>
             </w:pPr>
             <w:bookmarkStart w:id="1" w:name="RANGE!A3"/>
-            <w:proofErr w:type="spellStart"/>
-            <w:r>
-              <w:rPr>
-                <w:rFonts w:ascii="Calibri" w:eastAsia="Times New Roman" w:hAnsi="Calibri" w:cs="Calibri"/>
-                <w:color w:val="000000"/>
-              </w:rPr>
-              <w:t>MatchedStkCnt_User_ID</w:t>
-            </w:r>
-            <w:proofErr w:type="spellEnd"/>
-            <w:r>
-              <w:rPr>
-                <w:rFonts w:ascii="Calibri" w:eastAsia="Times New Roman" w:hAnsi="Calibri" w:cs="Calibri"/>
-                <w:color w:val="000000"/>
-              </w:rPr>
-              <w:t xml:space="preserve"> VARCHAR2(50),</w:t>
+            <w:r>
+              <w:rPr>
+                <w:rFonts w:ascii="Calibri" w:eastAsia="Times New Roman" w:hAnsi="Calibri" w:cs="Calibri"/>
+                <w:color w:val="000000"/>
+              </w:rPr>
+              <w:t>MatchedStkCnt_User_ID VARCHAR2(50),</w:t>
             </w:r>
             <w:bookmarkEnd w:id="1"/>
           </w:p>
         </w:tc>
         <w:tc>
           <w:tcPr>
-            <w:tcW w:w="14948" w:type="dxa"/>
+            <w:tcW w:w="15789" w:type="dxa"/>
             <w:vMerge w:val="restart"/>
             <w:tcBorders>
               <w:top w:val="nil"/>
@@ -1402,53 +1029,26 @@
                 <w:color w:val="000000"/>
               </w:rPr>
             </w:pPr>
-            <w:proofErr w:type="spellStart"/>
-            <w:r>
-              <w:rPr>
-                <w:rFonts w:ascii="Calibri" w:eastAsia="Times New Roman" w:hAnsi="Calibri" w:cs="Calibri"/>
-                <w:color w:val="000000"/>
-              </w:rPr>
-              <w:t>Thesed</w:t>
-            </w:r>
-            <w:proofErr w:type="spellEnd"/>
-            <w:r>
-              <w:rPr>
-                <w:rFonts w:ascii="Calibri" w:eastAsia="Times New Roman" w:hAnsi="Calibri" w:cs="Calibri"/>
-                <w:color w:val="000000"/>
-              </w:rPr>
-              <w:t xml:space="preserve"> four </w:t>
-            </w:r>
-            <w:proofErr w:type="spellStart"/>
-            <w:r>
-              <w:rPr>
-                <w:rFonts w:ascii="Calibri" w:eastAsia="Times New Roman" w:hAnsi="Calibri" w:cs="Calibri"/>
-                <w:color w:val="000000"/>
-              </w:rPr>
-              <w:t>coulms</w:t>
-            </w:r>
-            <w:proofErr w:type="spellEnd"/>
-            <w:r>
-              <w:rPr>
-                <w:rFonts w:ascii="Calibri" w:eastAsia="Times New Roman" w:hAnsi="Calibri" w:cs="Calibri"/>
-                <w:color w:val="000000"/>
-              </w:rPr>
-              <w:t xml:space="preserve"> store the </w:t>
-            </w:r>
-            <w:proofErr w:type="spellStart"/>
-            <w:r>
-              <w:rPr>
-                <w:rFonts w:ascii="Calibri" w:eastAsia="Times New Roman" w:hAnsi="Calibri" w:cs="Calibri"/>
-                <w:color w:val="000000"/>
-              </w:rPr>
-              <w:t>the</w:t>
-            </w:r>
-            <w:proofErr w:type="spellEnd"/>
-            <w:r>
-              <w:rPr>
-                <w:rFonts w:ascii="Calibri" w:eastAsia="Times New Roman" w:hAnsi="Calibri" w:cs="Calibri"/>
-                <w:color w:val="000000"/>
-              </w:rPr>
-              <w:t xml:space="preserve"> row which are found exactly matching in the two CSV files</w:t>
+            <w:r>
+              <w:rPr>
+                <w:rFonts w:ascii="Calibri" w:eastAsia="Times New Roman" w:hAnsi="Calibri" w:cs="Calibri"/>
+                <w:color w:val="000000"/>
+              </w:rPr>
+              <w:t xml:space="preserve">These four </w:t>
+            </w:r>
+            <w:r>
+              <w:rPr>
+                <w:rFonts w:ascii="Calibri" w:eastAsia="Times New Roman" w:hAnsi="Calibri" w:cs="Calibri"/>
+                <w:color w:val="000000"/>
+              </w:rPr>
+              <w:t>columns</w:t>
+            </w:r>
+            <w:r>
+              <w:rPr>
+                <w:rFonts w:ascii="Calibri" w:eastAsia="Times New Roman" w:hAnsi="Calibri" w:cs="Calibri"/>
+                <w:color w:val="000000"/>
+              </w:rPr>
+              <w:t xml:space="preserve"> store the row which are found exactly matching in the two CSV files</w:t>
             </w:r>
           </w:p>
         </w:tc>
@@ -1459,7 +1059,7 @@
         </w:trPr>
         <w:tc>
           <w:tcPr>
-            <w:tcW w:w="6772" w:type="dxa"/>
+            <w:tcW w:w="4993" w:type="dxa"/>
             <w:tcBorders>
               <w:top w:val="nil"/>
               <w:left w:val="single" w:sz="4" w:space="0" w:color="auto"/>
@@ -1479,27 +1079,18 @@
                 <w:color w:val="000000"/>
               </w:rPr>
             </w:pPr>
-            <w:proofErr w:type="spellStart"/>
-            <w:r>
-              <w:rPr>
-                <w:rFonts w:ascii="Calibri" w:eastAsia="Times New Roman" w:hAnsi="Calibri" w:cs="Calibri"/>
-                <w:color w:val="000000"/>
-              </w:rPr>
-              <w:t>MatchedStkCnt_Stock_ID</w:t>
-            </w:r>
-            <w:proofErr w:type="spellEnd"/>
-            <w:r>
-              <w:rPr>
-                <w:rFonts w:ascii="Calibri" w:eastAsia="Times New Roman" w:hAnsi="Calibri" w:cs="Calibri"/>
-                <w:color w:val="000000"/>
-              </w:rPr>
-              <w:t xml:space="preserve"> VARCHAR2(50),</w:t>
-            </w:r>
-          </w:p>
-        </w:tc>
-        <w:tc>
-          <w:tcPr>
-            <w:tcW w:w="14948" w:type="dxa"/>
+            <w:r>
+              <w:rPr>
+                <w:rFonts w:ascii="Calibri" w:eastAsia="Times New Roman" w:hAnsi="Calibri" w:cs="Calibri"/>
+                <w:color w:val="000000"/>
+              </w:rPr>
+              <w:t>MatchedStkCnt_Stock_ID VARCHAR2(50),</w:t>
+            </w:r>
+          </w:p>
+        </w:tc>
+        <w:tc>
+          <w:tcPr>
+            <w:tcW w:w="15789" w:type="dxa"/>
             <w:vMerge/>
             <w:tcBorders>
               <w:top w:val="nil"/>
@@ -1527,7 +1118,7 @@
         </w:trPr>
         <w:tc>
           <w:tcPr>
-            <w:tcW w:w="6772" w:type="dxa"/>
+            <w:tcW w:w="4993" w:type="dxa"/>
             <w:tcBorders>
               <w:top w:val="nil"/>
               <w:left w:val="single" w:sz="4" w:space="0" w:color="auto"/>
@@ -1547,27 +1138,18 @@
                 <w:color w:val="000000"/>
               </w:rPr>
             </w:pPr>
-            <w:proofErr w:type="spellStart"/>
-            <w:r>
-              <w:rPr>
-                <w:rFonts w:ascii="Calibri" w:eastAsia="Times New Roman" w:hAnsi="Calibri" w:cs="Calibri"/>
-                <w:color w:val="000000"/>
-              </w:rPr>
-              <w:t>MatchedStkCnt_Stock_Name</w:t>
-            </w:r>
-            <w:proofErr w:type="spellEnd"/>
-            <w:r>
-              <w:rPr>
-                <w:rFonts w:ascii="Calibri" w:eastAsia="Times New Roman" w:hAnsi="Calibri" w:cs="Calibri"/>
-                <w:color w:val="000000"/>
-              </w:rPr>
-              <w:t xml:space="preserve"> VARCHAR2(200),</w:t>
-            </w:r>
-          </w:p>
-        </w:tc>
-        <w:tc>
-          <w:tcPr>
-            <w:tcW w:w="14948" w:type="dxa"/>
+            <w:r>
+              <w:rPr>
+                <w:rFonts w:ascii="Calibri" w:eastAsia="Times New Roman" w:hAnsi="Calibri" w:cs="Calibri"/>
+                <w:color w:val="000000"/>
+              </w:rPr>
+              <w:t>MatchedStkCnt_Stock_Name VARCHAR2(200),</w:t>
+            </w:r>
+          </w:p>
+        </w:tc>
+        <w:tc>
+          <w:tcPr>
+            <w:tcW w:w="15789" w:type="dxa"/>
             <w:vMerge/>
             <w:tcBorders>
               <w:top w:val="nil"/>
@@ -1595,7 +1177,7 @@
         </w:trPr>
         <w:tc>
           <w:tcPr>
-            <w:tcW w:w="6772" w:type="dxa"/>
+            <w:tcW w:w="4993" w:type="dxa"/>
             <w:tcBorders>
               <w:top w:val="nil"/>
               <w:left w:val="single" w:sz="4" w:space="0" w:color="auto"/>
@@ -1615,27 +1197,34 @@
                 <w:color w:val="000000"/>
               </w:rPr>
             </w:pPr>
-            <w:proofErr w:type="spellStart"/>
-            <w:r>
-              <w:rPr>
-                <w:rFonts w:ascii="Calibri" w:eastAsia="Times New Roman" w:hAnsi="Calibri" w:cs="Calibri"/>
-                <w:color w:val="000000"/>
-              </w:rPr>
-              <w:t>MatchedStkCnt_Stock_Count</w:t>
-            </w:r>
-            <w:proofErr w:type="spellEnd"/>
-            <w:r>
-              <w:rPr>
-                <w:rFonts w:ascii="Calibri" w:eastAsia="Times New Roman" w:hAnsi="Calibri" w:cs="Calibri"/>
-                <w:color w:val="000000"/>
-              </w:rPr>
-              <w:t xml:space="preserve"> NUMBER(30),</w:t>
-            </w:r>
-          </w:p>
-        </w:tc>
-        <w:tc>
-          <w:tcPr>
-            <w:tcW w:w="14948" w:type="dxa"/>
+            <w:r>
+              <w:rPr>
+                <w:rFonts w:ascii="Calibri" w:eastAsia="Times New Roman" w:hAnsi="Calibri" w:cs="Calibri"/>
+                <w:color w:val="000000"/>
+              </w:rPr>
+              <w:t xml:space="preserve">MatchedStkCnt_Stock_Count </w:t>
+            </w:r>
+            <w:proofErr w:type="gramStart"/>
+            <w:r>
+              <w:rPr>
+                <w:rFonts w:ascii="Calibri" w:eastAsia="Times New Roman" w:hAnsi="Calibri" w:cs="Calibri"/>
+                <w:color w:val="000000"/>
+              </w:rPr>
+              <w:t>NUMBER(</w:t>
+            </w:r>
+            <w:proofErr w:type="gramEnd"/>
+            <w:r>
+              <w:rPr>
+                <w:rFonts w:ascii="Calibri" w:eastAsia="Times New Roman" w:hAnsi="Calibri" w:cs="Calibri"/>
+                <w:color w:val="000000"/>
+              </w:rPr>
+              <w:t>30),</w:t>
+            </w:r>
+          </w:p>
+        </w:tc>
+        <w:tc>
+          <w:tcPr>
+            <w:tcW w:w="15789" w:type="dxa"/>
             <w:vMerge/>
             <w:tcBorders>
               <w:top w:val="nil"/>
@@ -1663,7 +1252,7 @@
         </w:trPr>
         <w:tc>
           <w:tcPr>
-            <w:tcW w:w="6772" w:type="dxa"/>
+            <w:tcW w:w="4993" w:type="dxa"/>
             <w:tcBorders>
               <w:top w:val="nil"/>
               <w:left w:val="single" w:sz="4" w:space="0" w:color="auto"/>
@@ -1683,27 +1272,18 @@
                 <w:color w:val="000000"/>
               </w:rPr>
             </w:pPr>
-            <w:proofErr w:type="spellStart"/>
-            <w:r>
-              <w:rPr>
-                <w:rFonts w:ascii="Calibri" w:eastAsia="Times New Roman" w:hAnsi="Calibri" w:cs="Calibri"/>
-                <w:color w:val="000000"/>
-              </w:rPr>
-              <w:t>MsMatchedStkCnt_User_ID</w:t>
-            </w:r>
-            <w:proofErr w:type="spellEnd"/>
-            <w:r>
-              <w:rPr>
-                <w:rFonts w:ascii="Calibri" w:eastAsia="Times New Roman" w:hAnsi="Calibri" w:cs="Calibri"/>
-                <w:color w:val="000000"/>
-              </w:rPr>
-              <w:t xml:space="preserve"> VARCHAR2(50),</w:t>
-            </w:r>
-          </w:p>
-        </w:tc>
-        <w:tc>
-          <w:tcPr>
-            <w:tcW w:w="14948" w:type="dxa"/>
+            <w:r>
+              <w:rPr>
+                <w:rFonts w:ascii="Calibri" w:eastAsia="Times New Roman" w:hAnsi="Calibri" w:cs="Calibri"/>
+                <w:color w:val="000000"/>
+              </w:rPr>
+              <w:t>MsMatchedStkCnt_User_ID VARCHAR2(50),</w:t>
+            </w:r>
+          </w:p>
+        </w:tc>
+        <w:tc>
+          <w:tcPr>
+            <w:tcW w:w="15789" w:type="dxa"/>
             <w:vMerge w:val="restart"/>
             <w:tcBorders>
               <w:top w:val="nil"/>
@@ -1723,15 +1303,13 @@
                 <w:color w:val="000000"/>
               </w:rPr>
             </w:pPr>
-            <w:proofErr w:type="spellStart"/>
-            <w:r>
-              <w:rPr>
-                <w:rFonts w:ascii="Calibri" w:eastAsia="Times New Roman" w:hAnsi="Calibri" w:cs="Calibri"/>
-                <w:color w:val="000000"/>
-              </w:rPr>
-              <w:t>Thesed</w:t>
-            </w:r>
-            <w:proofErr w:type="spellEnd"/>
+            <w:r>
+              <w:rPr>
+                <w:rFonts w:ascii="Calibri" w:eastAsia="Times New Roman" w:hAnsi="Calibri" w:cs="Calibri"/>
+                <w:color w:val="000000"/>
+              </w:rPr>
+              <w:t>These</w:t>
+            </w:r>
             <w:r>
               <w:rPr>
                 <w:rFonts w:ascii="Calibri" w:eastAsia="Times New Roman" w:hAnsi="Calibri" w:cs="Calibri"/>
@@ -1739,149 +1317,47 @@
               </w:rPr>
               <w:t xml:space="preserve"> five </w:t>
             </w:r>
-            <w:proofErr w:type="spellStart"/>
-            <w:r>
-              <w:rPr>
-                <w:rFonts w:ascii="Calibri" w:eastAsia="Times New Roman" w:hAnsi="Calibri" w:cs="Calibri"/>
-                <w:color w:val="000000"/>
-              </w:rPr>
-              <w:t>coulms</w:t>
-            </w:r>
-            <w:proofErr w:type="spellEnd"/>
-            <w:r>
-              <w:rPr>
-                <w:rFonts w:ascii="Calibri" w:eastAsia="Times New Roman" w:hAnsi="Calibri" w:cs="Calibri"/>
-                <w:color w:val="000000"/>
-              </w:rPr>
-              <w:t xml:space="preserve"> store the </w:t>
-            </w:r>
-            <w:proofErr w:type="spellStart"/>
-            <w:r>
-              <w:rPr>
-                <w:rFonts w:ascii="Calibri" w:eastAsia="Times New Roman" w:hAnsi="Calibri" w:cs="Calibri"/>
-                <w:color w:val="000000"/>
-              </w:rPr>
-              <w:t>the</w:t>
-            </w:r>
-            <w:proofErr w:type="spellEnd"/>
-            <w:r>
-              <w:rPr>
-                <w:rFonts w:ascii="Calibri" w:eastAsia="Times New Roman" w:hAnsi="Calibri" w:cs="Calibri"/>
-                <w:color w:val="000000"/>
-              </w:rPr>
-              <w:t xml:space="preserve"> row which are found not matching in the two CSV files by </w:t>
-            </w:r>
-            <w:proofErr w:type="spellStart"/>
-            <w:r>
-              <w:rPr>
-                <w:rFonts w:ascii="Calibri" w:eastAsia="Times New Roman" w:hAnsi="Calibri" w:cs="Calibri"/>
-                <w:color w:val="000000"/>
-              </w:rPr>
-              <w:t>Stock_Count</w:t>
-            </w:r>
-            <w:proofErr w:type="spellEnd"/>
-            <w:r>
-              <w:rPr>
-                <w:rFonts w:ascii="Calibri" w:eastAsia="Times New Roman" w:hAnsi="Calibri" w:cs="Calibri"/>
-                <w:color w:val="000000"/>
-              </w:rPr>
-              <w:t xml:space="preserve">. The </w:t>
-            </w:r>
-            <w:proofErr w:type="spellStart"/>
-            <w:r>
-              <w:rPr>
-                <w:rFonts w:ascii="Calibri" w:eastAsia="Times New Roman" w:hAnsi="Calibri" w:cs="Calibri"/>
-                <w:color w:val="000000"/>
-              </w:rPr>
-              <w:t>coumn</w:t>
-            </w:r>
-            <w:proofErr w:type="spellEnd"/>
-            <w:r>
-              <w:rPr>
-                <w:rFonts w:ascii="Calibri" w:eastAsia="Times New Roman" w:hAnsi="Calibri" w:cs="Calibri"/>
-                <w:color w:val="000000"/>
-              </w:rPr>
-              <w:t xml:space="preserve"> </w:t>
-            </w:r>
-            <w:proofErr w:type="spellStart"/>
-            <w:r>
-              <w:rPr>
-                <w:rFonts w:ascii="Calibri" w:eastAsia="Times New Roman" w:hAnsi="Calibri" w:cs="Calibri"/>
-                <w:color w:val="000000"/>
-              </w:rPr>
-              <w:t>MsMatchedStkCnt_Stock_Count_e</w:t>
-            </w:r>
-            <w:proofErr w:type="spellEnd"/>
-            <w:r>
-              <w:rPr>
-                <w:rFonts w:ascii="Calibri" w:eastAsia="Times New Roman" w:hAnsi="Calibri" w:cs="Calibri"/>
-                <w:color w:val="000000"/>
-              </w:rPr>
-              <w:t xml:space="preserve"> shows the </w:t>
-            </w:r>
-            <w:proofErr w:type="spellStart"/>
-            <w:r>
-              <w:rPr>
-                <w:rFonts w:ascii="Calibri" w:eastAsia="Times New Roman" w:hAnsi="Calibri" w:cs="Calibri"/>
-                <w:color w:val="000000"/>
-              </w:rPr>
-              <w:t>Stock_Count</w:t>
-            </w:r>
-            <w:proofErr w:type="spellEnd"/>
-            <w:r>
-              <w:rPr>
-                <w:rFonts w:ascii="Calibri" w:eastAsia="Times New Roman" w:hAnsi="Calibri" w:cs="Calibri"/>
-                <w:color w:val="000000"/>
-              </w:rPr>
-              <w:t xml:space="preserve"> value in the exchange_data.CSV while the </w:t>
-            </w:r>
-            <w:proofErr w:type="spellStart"/>
-            <w:r>
-              <w:rPr>
-                <w:rFonts w:ascii="Calibri" w:eastAsia="Times New Roman" w:hAnsi="Calibri" w:cs="Calibri"/>
-                <w:color w:val="000000"/>
-              </w:rPr>
-              <w:t>coumn</w:t>
-            </w:r>
-            <w:proofErr w:type="spellEnd"/>
-            <w:r>
-              <w:rPr>
-                <w:rFonts w:ascii="Calibri" w:eastAsia="Times New Roman" w:hAnsi="Calibri" w:cs="Calibri"/>
-                <w:color w:val="000000"/>
-              </w:rPr>
-              <w:t xml:space="preserve"> </w:t>
-            </w:r>
-            <w:proofErr w:type="spellStart"/>
-            <w:r>
-              <w:rPr>
-                <w:rFonts w:ascii="Calibri" w:eastAsia="Times New Roman" w:hAnsi="Calibri" w:cs="Calibri"/>
-                <w:color w:val="000000"/>
-              </w:rPr>
-              <w:t>MsMatchedStkCnt_Stock_Count_d</w:t>
-            </w:r>
-            <w:proofErr w:type="spellEnd"/>
-            <w:r>
-              <w:rPr>
-                <w:rFonts w:ascii="Calibri" w:eastAsia="Times New Roman" w:hAnsi="Calibri" w:cs="Calibri"/>
-                <w:color w:val="000000"/>
-              </w:rPr>
-              <w:t xml:space="preserve"> shows the </w:t>
-            </w:r>
-            <w:proofErr w:type="spellStart"/>
-            <w:r>
-              <w:rPr>
-                <w:rFonts w:ascii="Calibri" w:eastAsia="Times New Roman" w:hAnsi="Calibri" w:cs="Calibri"/>
-                <w:color w:val="000000"/>
-              </w:rPr>
-              <w:t>Stock_Count</w:t>
-            </w:r>
-            <w:proofErr w:type="spellEnd"/>
-            <w:r>
-              <w:rPr>
-                <w:rFonts w:ascii="Calibri" w:eastAsia="Times New Roman" w:hAnsi="Calibri" w:cs="Calibri"/>
-                <w:color w:val="000000"/>
-              </w:rPr>
-              <w:t xml:space="preserve"> value in the depository_data.CSV</w:t>
+            <w:r>
+              <w:rPr>
+                <w:rFonts w:ascii="Calibri" w:eastAsia="Times New Roman" w:hAnsi="Calibri" w:cs="Calibri"/>
+                <w:color w:val="000000"/>
+              </w:rPr>
+              <w:t>columns</w:t>
+            </w:r>
+            <w:r>
+              <w:rPr>
+                <w:rFonts w:ascii="Calibri" w:eastAsia="Times New Roman" w:hAnsi="Calibri" w:cs="Calibri"/>
+                <w:color w:val="000000"/>
+              </w:rPr>
+              <w:t xml:space="preserve"> store the row which are found not matching in the two CSV files by Stock_Count. The </w:t>
+            </w:r>
+            <w:r>
+              <w:rPr>
+                <w:rFonts w:ascii="Calibri" w:eastAsia="Times New Roman" w:hAnsi="Calibri" w:cs="Calibri"/>
+                <w:color w:val="000000"/>
+              </w:rPr>
+              <w:t>column</w:t>
+            </w:r>
+            <w:r>
+              <w:rPr>
+                <w:rFonts w:ascii="Calibri" w:eastAsia="Times New Roman" w:hAnsi="Calibri" w:cs="Calibri"/>
+                <w:color w:val="000000"/>
+              </w:rPr>
+              <w:t xml:space="preserve"> MsMatchedStkCnt_Stock_Count_e shows the Stock_Count value in the exchange_data.CSV while the </w:t>
+            </w:r>
+            <w:r>
+              <w:rPr>
+                <w:rFonts w:ascii="Calibri" w:eastAsia="Times New Roman" w:hAnsi="Calibri" w:cs="Calibri"/>
+                <w:color w:val="000000"/>
+              </w:rPr>
+              <w:t>column</w:t>
+            </w:r>
+            <w:r>
+              <w:rPr>
+                <w:rFonts w:ascii="Calibri" w:eastAsia="Times New Roman" w:hAnsi="Calibri" w:cs="Calibri"/>
+                <w:color w:val="000000"/>
+              </w:rPr>
+              <w:t xml:space="preserve"> MsMatchedStkCnt_Stock_Count_d shows the Stock_Count value in the depository_data.CSV</w:t>
             </w:r>
             <w:r>
               <w:rPr>
@@ -1896,33 +1372,15 @@
                 <w:color w:val="000000"/>
               </w:rPr>
               <w:br/>
-              <w:t xml:space="preserve">When the data is inserted in this main log table, a summary data is also logged in the other log table, </w:t>
-            </w:r>
-            <w:proofErr w:type="spellStart"/>
-            <w:r>
-              <w:rPr>
-                <w:rFonts w:ascii="Calibri" w:eastAsia="Times New Roman" w:hAnsi="Calibri" w:cs="Calibri"/>
-                <w:color w:val="000000"/>
-              </w:rPr>
-              <w:t>TheLogOfEdgeCasesAndCSVFileIssues</w:t>
-            </w:r>
-            <w:proofErr w:type="spellEnd"/>
-            <w:r>
-              <w:rPr>
-                <w:rFonts w:ascii="Calibri" w:eastAsia="Times New Roman" w:hAnsi="Calibri" w:cs="Calibri"/>
-                <w:color w:val="000000"/>
-              </w:rPr>
-              <w:t xml:space="preserve">, in the following </w:t>
-            </w:r>
-            <w:proofErr w:type="spellStart"/>
-            <w:r>
-              <w:rPr>
-                <w:rFonts w:ascii="Calibri" w:eastAsia="Times New Roman" w:hAnsi="Calibri" w:cs="Calibri"/>
-                <w:color w:val="000000"/>
-              </w:rPr>
-              <w:t>coulns</w:t>
-            </w:r>
-            <w:proofErr w:type="spellEnd"/>
+              <w:t xml:space="preserve">When the data is inserted in this main log table, a summary data is also logged in the other log table, TheLogOfEdgeCasesAndCSVFileIssues, in the following </w:t>
+            </w:r>
+            <w:r>
+              <w:rPr>
+                <w:rFonts w:ascii="Calibri" w:eastAsia="Times New Roman" w:hAnsi="Calibri" w:cs="Calibri"/>
+                <w:color w:val="000000"/>
+              </w:rPr>
+              <w:t>columns</w:t>
+            </w:r>
             <w:r>
               <w:rPr>
                 <w:rFonts w:ascii="Calibri" w:eastAsia="Times New Roman" w:hAnsi="Calibri" w:cs="Calibri"/>
@@ -1930,15 +1388,13 @@
               </w:rPr>
               <w:t xml:space="preserve"> which are the </w:t>
             </w:r>
-            <w:proofErr w:type="spellStart"/>
-            <w:r>
-              <w:rPr>
-                <w:rFonts w:ascii="Calibri" w:eastAsia="Times New Roman" w:hAnsi="Calibri" w:cs="Calibri"/>
-                <w:color w:val="000000"/>
-              </w:rPr>
-              <w:t>sumaary</w:t>
-            </w:r>
-            <w:proofErr w:type="spellEnd"/>
+            <w:r>
+              <w:rPr>
+                <w:rFonts w:ascii="Calibri" w:eastAsia="Times New Roman" w:hAnsi="Calibri" w:cs="Calibri"/>
+                <w:color w:val="000000"/>
+              </w:rPr>
+              <w:t>summary</w:t>
+            </w:r>
             <w:r>
               <w:rPr>
                 <w:rFonts w:ascii="Calibri" w:eastAsia="Times New Roman" w:hAnsi="Calibri" w:cs="Calibri"/>
@@ -1946,15 +1402,13 @@
               </w:rPr>
               <w:t xml:space="preserve"> of the count of the comparison operation (</w:t>
             </w:r>
-            <w:proofErr w:type="spellStart"/>
-            <w:r>
-              <w:rPr>
-                <w:rFonts w:ascii="Calibri" w:eastAsia="Times New Roman" w:hAnsi="Calibri" w:cs="Calibri"/>
-                <w:color w:val="000000"/>
-              </w:rPr>
-              <w:t>refe</w:t>
-            </w:r>
-            <w:proofErr w:type="spellEnd"/>
+            <w:r>
+              <w:rPr>
+                <w:rFonts w:ascii="Calibri" w:eastAsia="Times New Roman" w:hAnsi="Calibri" w:cs="Calibri"/>
+                <w:color w:val="000000"/>
+              </w:rPr>
+              <w:t>refer</w:t>
+            </w:r>
             <w:r>
               <w:rPr>
                 <w:rFonts w:ascii="Calibri" w:eastAsia="Times New Roman" w:hAnsi="Calibri" w:cs="Calibri"/>
@@ -1975,22 +1429,7 @@
                 <w:color w:val="000000"/>
               </w:rPr>
               <w:br/>
-            </w:r>
-            <w:proofErr w:type="spellStart"/>
-            <w:r>
-              <w:rPr>
-                <w:rFonts w:ascii="Calibri" w:eastAsia="Times New Roman" w:hAnsi="Calibri" w:cs="Calibri"/>
-                <w:color w:val="000000"/>
-              </w:rPr>
-              <w:t>LogIDOrderedStep_Serial</w:t>
-            </w:r>
-            <w:proofErr w:type="spellEnd"/>
-            <w:r>
-              <w:rPr>
-                <w:rFonts w:ascii="Calibri" w:eastAsia="Times New Roman" w:hAnsi="Calibri" w:cs="Calibri"/>
-                <w:color w:val="000000"/>
-              </w:rPr>
-              <w:t xml:space="preserve">           </w:t>
+              <w:t xml:space="preserve">LogIDOrderedStep_Serial           </w:t>
             </w:r>
             <w:r>
               <w:rPr>
@@ -1998,22 +1437,7 @@
                 <w:color w:val="000000"/>
               </w:rPr>
               <w:br/>
-            </w:r>
-            <w:proofErr w:type="spellStart"/>
-            <w:r>
-              <w:rPr>
-                <w:rFonts w:ascii="Calibri" w:eastAsia="Times New Roman" w:hAnsi="Calibri" w:cs="Calibri"/>
-                <w:color w:val="000000"/>
-              </w:rPr>
-              <w:t>LogIDOrderedStep_Desc</w:t>
-            </w:r>
-            <w:proofErr w:type="spellEnd"/>
-            <w:r>
-              <w:rPr>
-                <w:rFonts w:ascii="Calibri" w:eastAsia="Times New Roman" w:hAnsi="Calibri" w:cs="Calibri"/>
-                <w:color w:val="000000"/>
-              </w:rPr>
-              <w:t xml:space="preserve">             </w:t>
+              <w:t xml:space="preserve">LogIDOrderedStep_Desc             </w:t>
             </w:r>
             <w:r>
               <w:rPr>
@@ -2021,96 +1445,48 @@
                 <w:color w:val="000000"/>
               </w:rPr>
               <w:br/>
-            </w:r>
-            <w:proofErr w:type="spellStart"/>
-            <w:r>
-              <w:rPr>
-                <w:rFonts w:ascii="Calibri" w:eastAsia="Times New Roman" w:hAnsi="Calibri" w:cs="Calibri"/>
-                <w:color w:val="000000"/>
-              </w:rPr>
               <w:t>TotalRows_exchange_data</w:t>
             </w:r>
-            <w:proofErr w:type="spellEnd"/>
             <w:r>
               <w:rPr>
                 <w:rFonts w:ascii="Calibri" w:eastAsia="Times New Roman" w:hAnsi="Calibri" w:cs="Calibri"/>
                 <w:color w:val="000000"/>
               </w:rPr>
               <w:br/>
-            </w:r>
-            <w:proofErr w:type="spellStart"/>
-            <w:r>
-              <w:rPr>
-                <w:rFonts w:ascii="Calibri" w:eastAsia="Times New Roman" w:hAnsi="Calibri" w:cs="Calibri"/>
-                <w:color w:val="000000"/>
-              </w:rPr>
               <w:t>TotalRows_depository_data</w:t>
             </w:r>
-            <w:proofErr w:type="spellEnd"/>
             <w:r>
               <w:rPr>
                 <w:rFonts w:ascii="Calibri" w:eastAsia="Times New Roman" w:hAnsi="Calibri" w:cs="Calibri"/>
                 <w:color w:val="000000"/>
               </w:rPr>
               <w:br/>
-            </w:r>
-            <w:proofErr w:type="spellStart"/>
-            <w:r>
-              <w:rPr>
-                <w:rFonts w:ascii="Calibri" w:eastAsia="Times New Roman" w:hAnsi="Calibri" w:cs="Calibri"/>
-                <w:color w:val="000000"/>
-              </w:rPr>
               <w:t>MissingRows_In_exchange_data</w:t>
             </w:r>
-            <w:proofErr w:type="spellEnd"/>
             <w:r>
               <w:rPr>
                 <w:rFonts w:ascii="Calibri" w:eastAsia="Times New Roman" w:hAnsi="Calibri" w:cs="Calibri"/>
                 <w:color w:val="000000"/>
               </w:rPr>
               <w:br/>
-            </w:r>
-            <w:proofErr w:type="spellStart"/>
-            <w:r>
-              <w:rPr>
-                <w:rFonts w:ascii="Calibri" w:eastAsia="Times New Roman" w:hAnsi="Calibri" w:cs="Calibri"/>
-                <w:color w:val="000000"/>
-              </w:rPr>
               <w:t>MissingRows_In_depository_data</w:t>
             </w:r>
-            <w:proofErr w:type="spellEnd"/>
             <w:r>
               <w:rPr>
                 <w:rFonts w:ascii="Calibri" w:eastAsia="Times New Roman" w:hAnsi="Calibri" w:cs="Calibri"/>
                 <w:color w:val="000000"/>
               </w:rPr>
               <w:br/>
-            </w:r>
-            <w:proofErr w:type="spellStart"/>
-            <w:r>
-              <w:rPr>
-                <w:rFonts w:ascii="Calibri" w:eastAsia="Times New Roman" w:hAnsi="Calibri" w:cs="Calibri"/>
-                <w:color w:val="000000"/>
-              </w:rPr>
               <w:t>TotalRows_Matched</w:t>
             </w:r>
-            <w:proofErr w:type="spellEnd"/>
             <w:r>
               <w:rPr>
                 <w:rFonts w:ascii="Calibri" w:eastAsia="Times New Roman" w:hAnsi="Calibri" w:cs="Calibri"/>
                 <w:color w:val="000000"/>
               </w:rPr>
               <w:br/>
-            </w:r>
-            <w:proofErr w:type="spellStart"/>
-            <w:r>
-              <w:rPr>
-                <w:rFonts w:ascii="Calibri" w:eastAsia="Times New Roman" w:hAnsi="Calibri" w:cs="Calibri"/>
-                <w:color w:val="000000"/>
-              </w:rPr>
               <w:t>TotalRows_MtchdButDiffStkCntNm</w:t>
             </w:r>
-            <w:proofErr w:type="spellEnd"/>
           </w:p>
         </w:tc>
       </w:tr>
@@ -2120,7 +1496,7 @@
         </w:trPr>
         <w:tc>
           <w:tcPr>
-            <w:tcW w:w="6772" w:type="dxa"/>
+            <w:tcW w:w="4993" w:type="dxa"/>
             <w:tcBorders>
               <w:top w:val="nil"/>
               <w:left w:val="single" w:sz="4" w:space="0" w:color="auto"/>
@@ -2140,27 +1516,18 @@
                 <w:color w:val="000000"/>
               </w:rPr>
             </w:pPr>
-            <w:proofErr w:type="spellStart"/>
-            <w:r>
-              <w:rPr>
-                <w:rFonts w:ascii="Calibri" w:eastAsia="Times New Roman" w:hAnsi="Calibri" w:cs="Calibri"/>
-                <w:color w:val="000000"/>
-              </w:rPr>
-              <w:t>MsMatchedStkCnt_Stock_ID</w:t>
-            </w:r>
-            <w:proofErr w:type="spellEnd"/>
-            <w:r>
-              <w:rPr>
-                <w:rFonts w:ascii="Calibri" w:eastAsia="Times New Roman" w:hAnsi="Calibri" w:cs="Calibri"/>
-                <w:color w:val="000000"/>
-              </w:rPr>
-              <w:t xml:space="preserve"> VARCHAR2(50),</w:t>
-            </w:r>
-          </w:p>
-        </w:tc>
-        <w:tc>
-          <w:tcPr>
-            <w:tcW w:w="14948" w:type="dxa"/>
+            <w:r>
+              <w:rPr>
+                <w:rFonts w:ascii="Calibri" w:eastAsia="Times New Roman" w:hAnsi="Calibri" w:cs="Calibri"/>
+                <w:color w:val="000000"/>
+              </w:rPr>
+              <w:t>MsMatchedStkCnt_Stock_ID VARCHAR2(50),</w:t>
+            </w:r>
+          </w:p>
+        </w:tc>
+        <w:tc>
+          <w:tcPr>
+            <w:tcW w:w="15789" w:type="dxa"/>
             <w:vMerge/>
             <w:tcBorders>
               <w:top w:val="nil"/>
@@ -2188,7 +1555,7 @@
         </w:trPr>
         <w:tc>
           <w:tcPr>
-            <w:tcW w:w="6772" w:type="dxa"/>
+            <w:tcW w:w="4993" w:type="dxa"/>
             <w:tcBorders>
               <w:top w:val="nil"/>
               <w:left w:val="single" w:sz="4" w:space="0" w:color="auto"/>
@@ -2208,27 +1575,18 @@
                 <w:color w:val="000000"/>
               </w:rPr>
             </w:pPr>
-            <w:proofErr w:type="spellStart"/>
-            <w:r>
-              <w:rPr>
-                <w:rFonts w:ascii="Calibri" w:eastAsia="Times New Roman" w:hAnsi="Calibri" w:cs="Calibri"/>
-                <w:color w:val="000000"/>
-              </w:rPr>
-              <w:t>MsMatchedStkCnt_Stock_Name</w:t>
-            </w:r>
-            <w:proofErr w:type="spellEnd"/>
-            <w:r>
-              <w:rPr>
-                <w:rFonts w:ascii="Calibri" w:eastAsia="Times New Roman" w:hAnsi="Calibri" w:cs="Calibri"/>
-                <w:color w:val="000000"/>
-              </w:rPr>
-              <w:t xml:space="preserve"> VARCHAR2(200),</w:t>
-            </w:r>
-          </w:p>
-        </w:tc>
-        <w:tc>
-          <w:tcPr>
-            <w:tcW w:w="14948" w:type="dxa"/>
+            <w:r>
+              <w:rPr>
+                <w:rFonts w:ascii="Calibri" w:eastAsia="Times New Roman" w:hAnsi="Calibri" w:cs="Calibri"/>
+                <w:color w:val="000000"/>
+              </w:rPr>
+              <w:t>MsMatchedStkCnt_Stock_Name VARCHAR2(200),</w:t>
+            </w:r>
+          </w:p>
+        </w:tc>
+        <w:tc>
+          <w:tcPr>
+            <w:tcW w:w="15789" w:type="dxa"/>
             <w:vMerge/>
             <w:tcBorders>
               <w:top w:val="nil"/>
@@ -2256,7 +1614,7 @@
         </w:trPr>
         <w:tc>
           <w:tcPr>
-            <w:tcW w:w="6772" w:type="dxa"/>
+            <w:tcW w:w="4993" w:type="dxa"/>
             <w:tcBorders>
               <w:top w:val="nil"/>
               <w:left w:val="single" w:sz="4" w:space="0" w:color="auto"/>
@@ -2276,27 +1634,34 @@
                 <w:color w:val="000000"/>
               </w:rPr>
             </w:pPr>
-            <w:proofErr w:type="spellStart"/>
-            <w:r>
-              <w:rPr>
-                <w:rFonts w:ascii="Calibri" w:eastAsia="Times New Roman" w:hAnsi="Calibri" w:cs="Calibri"/>
-                <w:color w:val="000000"/>
-              </w:rPr>
-              <w:t>MsMatchedStkCnt_Stock_Count_e</w:t>
-            </w:r>
-            <w:proofErr w:type="spellEnd"/>
-            <w:r>
-              <w:rPr>
-                <w:rFonts w:ascii="Calibri" w:eastAsia="Times New Roman" w:hAnsi="Calibri" w:cs="Calibri"/>
-                <w:color w:val="000000"/>
-              </w:rPr>
-              <w:t xml:space="preserve"> NUMBER(30),</w:t>
-            </w:r>
-          </w:p>
-        </w:tc>
-        <w:tc>
-          <w:tcPr>
-            <w:tcW w:w="14948" w:type="dxa"/>
+            <w:r>
+              <w:rPr>
+                <w:rFonts w:ascii="Calibri" w:eastAsia="Times New Roman" w:hAnsi="Calibri" w:cs="Calibri"/>
+                <w:color w:val="000000"/>
+              </w:rPr>
+              <w:t xml:space="preserve">MsMatchedStkCnt_Stock_Count_e </w:t>
+            </w:r>
+            <w:proofErr w:type="gramStart"/>
+            <w:r>
+              <w:rPr>
+                <w:rFonts w:ascii="Calibri" w:eastAsia="Times New Roman" w:hAnsi="Calibri" w:cs="Calibri"/>
+                <w:color w:val="000000"/>
+              </w:rPr>
+              <w:t>NUMBER(</w:t>
+            </w:r>
+            <w:proofErr w:type="gramEnd"/>
+            <w:r>
+              <w:rPr>
+                <w:rFonts w:ascii="Calibri" w:eastAsia="Times New Roman" w:hAnsi="Calibri" w:cs="Calibri"/>
+                <w:color w:val="000000"/>
+              </w:rPr>
+              <w:t>30),</w:t>
+            </w:r>
+          </w:p>
+        </w:tc>
+        <w:tc>
+          <w:tcPr>
+            <w:tcW w:w="15789" w:type="dxa"/>
             <w:vMerge/>
             <w:tcBorders>
               <w:top w:val="nil"/>
@@ -2324,7 +1689,7 @@
         </w:trPr>
         <w:tc>
           <w:tcPr>
-            <w:tcW w:w="6772" w:type="dxa"/>
+            <w:tcW w:w="4993" w:type="dxa"/>
             <w:tcBorders>
               <w:top w:val="nil"/>
               <w:left w:val="single" w:sz="4" w:space="0" w:color="auto"/>
@@ -2344,27 +1709,34 @@
                 <w:color w:val="000000"/>
               </w:rPr>
             </w:pPr>
-            <w:proofErr w:type="spellStart"/>
-            <w:r>
-              <w:rPr>
-                <w:rFonts w:ascii="Calibri" w:eastAsia="Times New Roman" w:hAnsi="Calibri" w:cs="Calibri"/>
-                <w:color w:val="000000"/>
-              </w:rPr>
-              <w:t>MsMatchedStkCnt_Stock_Count_d</w:t>
-            </w:r>
-            <w:proofErr w:type="spellEnd"/>
-            <w:r>
-              <w:rPr>
-                <w:rFonts w:ascii="Calibri" w:eastAsia="Times New Roman" w:hAnsi="Calibri" w:cs="Calibri"/>
-                <w:color w:val="000000"/>
-              </w:rPr>
-              <w:t xml:space="preserve"> NUMBER(30)</w:t>
-            </w:r>
-          </w:p>
-        </w:tc>
-        <w:tc>
-          <w:tcPr>
-            <w:tcW w:w="14948" w:type="dxa"/>
+            <w:r>
+              <w:rPr>
+                <w:rFonts w:ascii="Calibri" w:eastAsia="Times New Roman" w:hAnsi="Calibri" w:cs="Calibri"/>
+                <w:color w:val="000000"/>
+              </w:rPr>
+              <w:t xml:space="preserve">MsMatchedStkCnt_Stock_Count_d </w:t>
+            </w:r>
+            <w:proofErr w:type="gramStart"/>
+            <w:r>
+              <w:rPr>
+                <w:rFonts w:ascii="Calibri" w:eastAsia="Times New Roman" w:hAnsi="Calibri" w:cs="Calibri"/>
+                <w:color w:val="000000"/>
+              </w:rPr>
+              <w:t>NUMBER(</w:t>
+            </w:r>
+            <w:proofErr w:type="gramEnd"/>
+            <w:r>
+              <w:rPr>
+                <w:rFonts w:ascii="Calibri" w:eastAsia="Times New Roman" w:hAnsi="Calibri" w:cs="Calibri"/>
+                <w:color w:val="000000"/>
+              </w:rPr>
+              <w:t>30)</w:t>
+            </w:r>
+          </w:p>
+        </w:tc>
+        <w:tc>
+          <w:tcPr>
+            <w:tcW w:w="15789" w:type="dxa"/>
             <w:vMerge/>
             <w:tcBorders>
               <w:top w:val="nil"/>
@@ -2400,20 +1772,20 @@
     </w:p>
     <w:tbl>
       <w:tblPr>
-        <w:tblW w:w="24740" w:type="dxa"/>
+        <w:tblW w:w="20756" w:type="dxa"/>
         <w:tblLook w:val="04A0" w:firstRow="1" w:lastRow="0" w:firstColumn="1" w:lastColumn="0" w:noHBand="0" w:noVBand="1"/>
       </w:tblPr>
       <w:tblGrid>
-        <w:gridCol w:w="7628"/>
-        <w:gridCol w:w="17112"/>
+        <w:gridCol w:w="4378"/>
+        <w:gridCol w:w="16378"/>
       </w:tblGrid>
       <w:tr>
         <w:trPr>
-          <w:trHeight w:val="480"/>
+          <w:trHeight w:val="485"/>
         </w:trPr>
         <w:tc>
           <w:tcPr>
-            <w:tcW w:w="24740" w:type="dxa"/>
+            <w:tcW w:w="20756" w:type="dxa"/>
             <w:gridSpan w:val="2"/>
             <w:tcBorders>
               <w:top w:val="nil"/>
@@ -2448,42 +1820,18 @@
                 <w:sz w:val="36"/>
                 <w:szCs w:val="36"/>
               </w:rPr>
-              <w:t xml:space="preserve">The table </w:t>
-            </w:r>
-            <w:proofErr w:type="spellStart"/>
-            <w:r>
-              <w:rPr>
-                <w:rFonts w:ascii="Calibri" w:eastAsia="Times New Roman" w:hAnsi="Calibri" w:cs="Calibri"/>
-                <w:b/>
-                <w:bCs/>
-                <w:color w:val="000000"/>
-                <w:sz w:val="36"/>
-                <w:szCs w:val="36"/>
-              </w:rPr>
-              <w:t>TheLogOfEdgeCasesAndCSVFileIssues</w:t>
-            </w:r>
-            <w:proofErr w:type="spellEnd"/>
-            <w:r>
-              <w:rPr>
-                <w:rFonts w:ascii="Calibri" w:eastAsia="Times New Roman" w:hAnsi="Calibri" w:cs="Calibri"/>
-                <w:b/>
-                <w:bCs/>
-                <w:color w:val="000000"/>
-                <w:sz w:val="36"/>
-                <w:szCs w:val="36"/>
-              </w:rPr>
-              <w:t xml:space="preserve"> which logs the outcome of the summary of the comparison and the Edge Cases (Corrupt files or data)</w:t>
+              <w:t>The table TheLogOfEdgeCasesAndCSVFileIssues which logs the outcome of the summary of the comparison and the Edge Cases (Corrupt files or data)</w:t>
             </w:r>
           </w:p>
         </w:tc>
       </w:tr>
       <w:tr>
         <w:trPr>
-          <w:trHeight w:val="288"/>
+          <w:trHeight w:val="290"/>
         </w:trPr>
         <w:tc>
           <w:tcPr>
-            <w:tcW w:w="7628" w:type="dxa"/>
+            <w:tcW w:w="4378" w:type="dxa"/>
             <w:tcBorders>
               <w:top w:val="single" w:sz="8" w:space="0" w:color="auto"/>
               <w:left w:val="single" w:sz="8" w:space="0" w:color="auto"/>
@@ -2518,7 +1866,7 @@
         </w:tc>
         <w:tc>
           <w:tcPr>
-            <w:tcW w:w="17112" w:type="dxa"/>
+            <w:tcW w:w="16377" w:type="dxa"/>
             <w:tcBorders>
               <w:top w:val="single" w:sz="8" w:space="0" w:color="auto"/>
               <w:left w:val="nil"/>
@@ -2553,11 +1901,11 @@
       </w:tr>
       <w:tr>
         <w:trPr>
-          <w:trHeight w:val="600"/>
+          <w:trHeight w:val="606"/>
         </w:trPr>
         <w:tc>
           <w:tcPr>
-            <w:tcW w:w="7628" w:type="dxa"/>
+            <w:tcW w:w="4378" w:type="dxa"/>
             <w:tcBorders>
               <w:top w:val="single" w:sz="4" w:space="0" w:color="auto"/>
               <w:left w:val="single" w:sz="4" w:space="0" w:color="auto"/>
@@ -2577,27 +1925,34 @@
                 <w:color w:val="000000"/>
               </w:rPr>
             </w:pPr>
-            <w:proofErr w:type="spellStart"/>
-            <w:r>
-              <w:rPr>
-                <w:rFonts w:ascii="Calibri" w:eastAsia="Times New Roman" w:hAnsi="Calibri" w:cs="Calibri"/>
-                <w:color w:val="000000"/>
-              </w:rPr>
-              <w:t>LogIDOrderedStep_Serial</w:t>
-            </w:r>
-            <w:proofErr w:type="spellEnd"/>
-            <w:r>
-              <w:rPr>
-                <w:rFonts w:ascii="Calibri" w:eastAsia="Times New Roman" w:hAnsi="Calibri" w:cs="Calibri"/>
-                <w:color w:val="000000"/>
-              </w:rPr>
-              <w:t xml:space="preserve"> NUMBER(10),</w:t>
-            </w:r>
-          </w:p>
-        </w:tc>
-        <w:tc>
-          <w:tcPr>
-            <w:tcW w:w="17112" w:type="dxa"/>
+            <w:r>
+              <w:rPr>
+                <w:rFonts w:ascii="Calibri" w:eastAsia="Times New Roman" w:hAnsi="Calibri" w:cs="Calibri"/>
+                <w:color w:val="000000"/>
+              </w:rPr>
+              <w:t xml:space="preserve">LogIDOrderedStep_Serial </w:t>
+            </w:r>
+            <w:proofErr w:type="gramStart"/>
+            <w:r>
+              <w:rPr>
+                <w:rFonts w:ascii="Calibri" w:eastAsia="Times New Roman" w:hAnsi="Calibri" w:cs="Calibri"/>
+                <w:color w:val="000000"/>
+              </w:rPr>
+              <w:t>NUMBER(</w:t>
+            </w:r>
+            <w:proofErr w:type="gramEnd"/>
+            <w:r>
+              <w:rPr>
+                <w:rFonts w:ascii="Calibri" w:eastAsia="Times New Roman" w:hAnsi="Calibri" w:cs="Calibri"/>
+                <w:color w:val="000000"/>
+              </w:rPr>
+              <w:t>10),</w:t>
+            </w:r>
+          </w:p>
+        </w:tc>
+        <w:tc>
+          <w:tcPr>
+            <w:tcW w:w="16377" w:type="dxa"/>
             <w:tcBorders>
               <w:top w:val="single" w:sz="4" w:space="0" w:color="auto"/>
               <w:left w:val="nil"/>
@@ -2628,11 +1983,11 @@
       </w:tr>
       <w:tr>
         <w:trPr>
-          <w:trHeight w:val="600"/>
+          <w:trHeight w:val="606"/>
         </w:trPr>
         <w:tc>
           <w:tcPr>
-            <w:tcW w:w="7628" w:type="dxa"/>
+            <w:tcW w:w="4378" w:type="dxa"/>
             <w:tcBorders>
               <w:top w:val="nil"/>
               <w:left w:val="single" w:sz="4" w:space="0" w:color="auto"/>
@@ -2652,27 +2007,18 @@
                 <w:color w:val="000000"/>
               </w:rPr>
             </w:pPr>
-            <w:proofErr w:type="spellStart"/>
-            <w:r>
-              <w:rPr>
-                <w:rFonts w:ascii="Calibri" w:eastAsia="Times New Roman" w:hAnsi="Calibri" w:cs="Calibri"/>
-                <w:color w:val="000000"/>
-              </w:rPr>
-              <w:t>LogIDOrderedStep_Desc</w:t>
-            </w:r>
-            <w:proofErr w:type="spellEnd"/>
-            <w:r>
-              <w:rPr>
-                <w:rFonts w:ascii="Calibri" w:eastAsia="Times New Roman" w:hAnsi="Calibri" w:cs="Calibri"/>
-                <w:color w:val="000000"/>
-              </w:rPr>
-              <w:t xml:space="preserve"> VARCHAR2(400),</w:t>
-            </w:r>
-          </w:p>
-        </w:tc>
-        <w:tc>
-          <w:tcPr>
-            <w:tcW w:w="17112" w:type="dxa"/>
+            <w:r>
+              <w:rPr>
+                <w:rFonts w:ascii="Calibri" w:eastAsia="Times New Roman" w:hAnsi="Calibri" w:cs="Calibri"/>
+                <w:color w:val="000000"/>
+              </w:rPr>
+              <w:t>LogIDOrderedStep_Desc VARCHAR2(400),</w:t>
+            </w:r>
+          </w:p>
+        </w:tc>
+        <w:tc>
+          <w:tcPr>
+            <w:tcW w:w="16377" w:type="dxa"/>
             <w:tcBorders>
               <w:top w:val="nil"/>
               <w:left w:val="nil"/>
@@ -2703,11 +2049,11 @@
       </w:tr>
       <w:tr>
         <w:trPr>
-          <w:trHeight w:val="600"/>
+          <w:trHeight w:val="606"/>
         </w:trPr>
         <w:tc>
           <w:tcPr>
-            <w:tcW w:w="7628" w:type="dxa"/>
+            <w:tcW w:w="4378" w:type="dxa"/>
             <w:tcBorders>
               <w:top w:val="single" w:sz="8" w:space="0" w:color="FF0000"/>
               <w:left w:val="single" w:sz="8" w:space="0" w:color="FF0000"/>
@@ -2727,27 +2073,18 @@
                 <w:color w:val="000000"/>
               </w:rPr>
             </w:pPr>
-            <w:proofErr w:type="spellStart"/>
-            <w:r>
-              <w:rPr>
-                <w:rFonts w:ascii="Calibri" w:eastAsia="Times New Roman" w:hAnsi="Calibri" w:cs="Calibri"/>
-                <w:color w:val="000000"/>
-              </w:rPr>
-              <w:t>MissngOrIvldCSV_exchangedata</w:t>
-            </w:r>
-            <w:proofErr w:type="spellEnd"/>
-            <w:r>
-              <w:rPr>
-                <w:rFonts w:ascii="Calibri" w:eastAsia="Times New Roman" w:hAnsi="Calibri" w:cs="Calibri"/>
-                <w:color w:val="000000"/>
-              </w:rPr>
-              <w:t xml:space="preserve"> VARCHAR2(4000),</w:t>
-            </w:r>
-          </w:p>
-        </w:tc>
-        <w:tc>
-          <w:tcPr>
-            <w:tcW w:w="17112" w:type="dxa"/>
+            <w:r>
+              <w:rPr>
+                <w:rFonts w:ascii="Calibri" w:eastAsia="Times New Roman" w:hAnsi="Calibri" w:cs="Calibri"/>
+                <w:color w:val="000000"/>
+              </w:rPr>
+              <w:t>MissngOrIvldCSV_exchangedata VARCHAR2(4000),</w:t>
+            </w:r>
+          </w:p>
+        </w:tc>
+        <w:tc>
+          <w:tcPr>
+            <w:tcW w:w="16377" w:type="dxa"/>
             <w:vMerge w:val="restart"/>
             <w:tcBorders>
               <w:top w:val="single" w:sz="8" w:space="0" w:color="FF0000"/>
@@ -2774,7 +2111,6 @@
               </w:rPr>
               <w:t xml:space="preserve">Type 1 of the Edge Cases. Value 1 and the description are stored in the columns </w:t>
             </w:r>
-            <w:proofErr w:type="spellStart"/>
             <w:r>
               <w:rPr>
                 <w:rFonts w:ascii="Calibri" w:eastAsia="Times New Roman" w:hAnsi="Calibri" w:cs="Calibri"/>
@@ -2782,7 +2118,6 @@
               </w:rPr>
               <w:t>LogIDOrderedStep_Serial</w:t>
             </w:r>
-            <w:proofErr w:type="spellEnd"/>
             <w:r>
               <w:rPr>
                 <w:rFonts w:ascii="Calibri" w:eastAsia="Times New Roman" w:hAnsi="Calibri" w:cs="Calibri"/>
@@ -2790,7 +2125,6 @@
               </w:rPr>
               <w:t xml:space="preserve"> &amp; </w:t>
             </w:r>
-            <w:proofErr w:type="spellStart"/>
             <w:r>
               <w:rPr>
                 <w:rFonts w:ascii="Calibri" w:eastAsia="Times New Roman" w:hAnsi="Calibri" w:cs="Calibri"/>
@@ -2798,40 +2132,23 @@
               </w:rPr>
               <w:t>LogIDOrderedStep_Desc</w:t>
             </w:r>
-            <w:proofErr w:type="spellEnd"/>
-            <w:r>
-              <w:rPr>
-                <w:rFonts w:ascii="Calibri" w:eastAsia="Times New Roman" w:hAnsi="Calibri" w:cs="Calibri"/>
-                <w:color w:val="000000"/>
-              </w:rPr>
-              <w:t xml:space="preserve"> accordingly. No value is inserted in the main log table </w:t>
-            </w:r>
-            <w:proofErr w:type="spellStart"/>
-            <w:r>
-              <w:rPr>
-                <w:rFonts w:ascii="Calibri" w:eastAsia="Times New Roman" w:hAnsi="Calibri" w:cs="Calibri"/>
-                <w:color w:val="000000"/>
-              </w:rPr>
-              <w:t>TheMainComparisonLogOfTwoCSVs</w:t>
-            </w:r>
-            <w:proofErr w:type="spellEnd"/>
-            <w:r>
-              <w:rPr>
-                <w:rFonts w:ascii="Calibri" w:eastAsia="Times New Roman" w:hAnsi="Calibri" w:cs="Calibri"/>
-                <w:color w:val="000000"/>
-              </w:rPr>
-              <w:t xml:space="preserve"> in this case</w:t>
+            <w:r>
+              <w:rPr>
+                <w:rFonts w:ascii="Calibri" w:eastAsia="Times New Roman" w:hAnsi="Calibri" w:cs="Calibri"/>
+                <w:color w:val="000000"/>
+              </w:rPr>
+              <w:t xml:space="preserve"> accordingly. No value is inserted in the main log table TheMainComparisonLogOfTwoCSVs in this case</w:t>
             </w:r>
           </w:p>
         </w:tc>
       </w:tr>
       <w:tr>
         <w:trPr>
-          <w:trHeight w:val="600"/>
+          <w:trHeight w:val="606"/>
         </w:trPr>
         <w:tc>
           <w:tcPr>
-            <w:tcW w:w="7628" w:type="dxa"/>
+            <w:tcW w:w="4378" w:type="dxa"/>
             <w:tcBorders>
               <w:top w:val="nil"/>
               <w:left w:val="single" w:sz="8" w:space="0" w:color="FF0000"/>
@@ -2851,27 +2168,18 @@
                 <w:color w:val="000000"/>
               </w:rPr>
             </w:pPr>
-            <w:proofErr w:type="spellStart"/>
-            <w:r>
-              <w:rPr>
-                <w:rFonts w:ascii="Calibri" w:eastAsia="Times New Roman" w:hAnsi="Calibri" w:cs="Calibri"/>
-                <w:color w:val="000000"/>
-              </w:rPr>
-              <w:t>MissngOrIvldCSV_depositorydata</w:t>
-            </w:r>
-            <w:proofErr w:type="spellEnd"/>
-            <w:r>
-              <w:rPr>
-                <w:rFonts w:ascii="Calibri" w:eastAsia="Times New Roman" w:hAnsi="Calibri" w:cs="Calibri"/>
-                <w:color w:val="000000"/>
-              </w:rPr>
-              <w:t xml:space="preserve"> VARCHAR2(4000),</w:t>
-            </w:r>
-          </w:p>
-        </w:tc>
-        <w:tc>
-          <w:tcPr>
-            <w:tcW w:w="17112" w:type="dxa"/>
+            <w:r>
+              <w:rPr>
+                <w:rFonts w:ascii="Calibri" w:eastAsia="Times New Roman" w:hAnsi="Calibri" w:cs="Calibri"/>
+                <w:color w:val="000000"/>
+              </w:rPr>
+              <w:t>MissngOrIvldCSV_depositorydata VARCHAR2(4000),</w:t>
+            </w:r>
+          </w:p>
+        </w:tc>
+        <w:tc>
+          <w:tcPr>
+            <w:tcW w:w="16377" w:type="dxa"/>
             <w:vMerge/>
             <w:tcBorders>
               <w:top w:val="single" w:sz="8" w:space="0" w:color="FF0000"/>
@@ -2895,11 +2203,11 @@
       </w:tr>
       <w:tr>
         <w:trPr>
-          <w:trHeight w:val="600"/>
+          <w:trHeight w:val="606"/>
         </w:trPr>
         <w:tc>
           <w:tcPr>
-            <w:tcW w:w="7628" w:type="dxa"/>
+            <w:tcW w:w="4378" w:type="dxa"/>
             <w:tcBorders>
               <w:top w:val="nil"/>
               <w:left w:val="single" w:sz="8" w:space="0" w:color="FF0000"/>
@@ -2919,27 +2227,18 @@
                 <w:color w:val="000000"/>
               </w:rPr>
             </w:pPr>
-            <w:proofErr w:type="spellStart"/>
-            <w:r>
-              <w:rPr>
-                <w:rFonts w:ascii="Calibri" w:eastAsia="Times New Roman" w:hAnsi="Calibri" w:cs="Calibri"/>
-                <w:color w:val="000000"/>
-              </w:rPr>
-              <w:t>Dup_User_ID_exchange_data</w:t>
-            </w:r>
-            <w:proofErr w:type="spellEnd"/>
-            <w:r>
-              <w:rPr>
-                <w:rFonts w:ascii="Calibri" w:eastAsia="Times New Roman" w:hAnsi="Calibri" w:cs="Calibri"/>
-                <w:color w:val="000000"/>
-              </w:rPr>
-              <w:t xml:space="preserve"> VARCHAR2(50),</w:t>
-            </w:r>
-          </w:p>
-        </w:tc>
-        <w:tc>
-          <w:tcPr>
-            <w:tcW w:w="17112" w:type="dxa"/>
+            <w:r>
+              <w:rPr>
+                <w:rFonts w:ascii="Calibri" w:eastAsia="Times New Roman" w:hAnsi="Calibri" w:cs="Calibri"/>
+                <w:color w:val="000000"/>
+              </w:rPr>
+              <w:t>Dup_User_ID_exchange_data VARCHAR2(50),</w:t>
+            </w:r>
+          </w:p>
+        </w:tc>
+        <w:tc>
+          <w:tcPr>
+            <w:tcW w:w="16377" w:type="dxa"/>
             <w:vMerge w:val="restart"/>
             <w:tcBorders>
               <w:top w:val="nil"/>
@@ -2967,7 +2266,6 @@
               </w:rPr>
               <w:t xml:space="preserve">Type 2 of the Edge Cases. Value 2 and the description are stored in the columns </w:t>
             </w:r>
-            <w:proofErr w:type="spellStart"/>
             <w:r>
               <w:rPr>
                 <w:rFonts w:ascii="Calibri" w:eastAsia="Times New Roman" w:hAnsi="Calibri" w:cs="Calibri"/>
@@ -2975,7 +2273,6 @@
               </w:rPr>
               <w:t>LogIDOrderedStep_Serial</w:t>
             </w:r>
-            <w:proofErr w:type="spellEnd"/>
             <w:r>
               <w:rPr>
                 <w:rFonts w:ascii="Calibri" w:eastAsia="Times New Roman" w:hAnsi="Calibri" w:cs="Calibri"/>
@@ -2983,7 +2280,6 @@
               </w:rPr>
               <w:t xml:space="preserve"> &amp; </w:t>
             </w:r>
-            <w:proofErr w:type="spellStart"/>
             <w:r>
               <w:rPr>
                 <w:rFonts w:ascii="Calibri" w:eastAsia="Times New Roman" w:hAnsi="Calibri" w:cs="Calibri"/>
@@ -2991,40 +2287,23 @@
               </w:rPr>
               <w:t>LogIDOrderedStep_Desc</w:t>
             </w:r>
-            <w:proofErr w:type="spellEnd"/>
-            <w:r>
-              <w:rPr>
-                <w:rFonts w:ascii="Calibri" w:eastAsia="Times New Roman" w:hAnsi="Calibri" w:cs="Calibri"/>
-                <w:color w:val="000000"/>
-              </w:rPr>
-              <w:t xml:space="preserve"> accordingly. No value is inserted in the main log table </w:t>
-            </w:r>
-            <w:proofErr w:type="spellStart"/>
-            <w:r>
-              <w:rPr>
-                <w:rFonts w:ascii="Calibri" w:eastAsia="Times New Roman" w:hAnsi="Calibri" w:cs="Calibri"/>
-                <w:color w:val="000000"/>
-              </w:rPr>
-              <w:t>TheMainComparisonLogOfTwoCSVs</w:t>
-            </w:r>
-            <w:proofErr w:type="spellEnd"/>
-            <w:r>
-              <w:rPr>
-                <w:rFonts w:ascii="Calibri" w:eastAsia="Times New Roman" w:hAnsi="Calibri" w:cs="Calibri"/>
-                <w:color w:val="000000"/>
-              </w:rPr>
-              <w:t xml:space="preserve"> in this case</w:t>
+            <w:r>
+              <w:rPr>
+                <w:rFonts w:ascii="Calibri" w:eastAsia="Times New Roman" w:hAnsi="Calibri" w:cs="Calibri"/>
+                <w:color w:val="000000"/>
+              </w:rPr>
+              <w:t xml:space="preserve"> accordingly. No value is inserted in the main log table TheMainComparisonLogOfTwoCSVs in this case</w:t>
             </w:r>
           </w:p>
         </w:tc>
       </w:tr>
       <w:tr>
         <w:trPr>
-          <w:trHeight w:val="600"/>
+          <w:trHeight w:val="606"/>
         </w:trPr>
         <w:tc>
           <w:tcPr>
-            <w:tcW w:w="7628" w:type="dxa"/>
+            <w:tcW w:w="4378" w:type="dxa"/>
             <w:tcBorders>
               <w:top w:val="nil"/>
               <w:left w:val="single" w:sz="8" w:space="0" w:color="FF0000"/>
@@ -3044,27 +2323,18 @@
                 <w:color w:val="000000"/>
               </w:rPr>
             </w:pPr>
-            <w:proofErr w:type="spellStart"/>
-            <w:r>
-              <w:rPr>
-                <w:rFonts w:ascii="Calibri" w:eastAsia="Times New Roman" w:hAnsi="Calibri" w:cs="Calibri"/>
-                <w:color w:val="000000"/>
-              </w:rPr>
-              <w:t>Dup_Stock_ID_exchange_data</w:t>
-            </w:r>
-            <w:proofErr w:type="spellEnd"/>
-            <w:r>
-              <w:rPr>
-                <w:rFonts w:ascii="Calibri" w:eastAsia="Times New Roman" w:hAnsi="Calibri" w:cs="Calibri"/>
-                <w:color w:val="000000"/>
-              </w:rPr>
-              <w:t xml:space="preserve"> VARCHAR2(50),</w:t>
-            </w:r>
-          </w:p>
-        </w:tc>
-        <w:tc>
-          <w:tcPr>
-            <w:tcW w:w="17112" w:type="dxa"/>
+            <w:r>
+              <w:rPr>
+                <w:rFonts w:ascii="Calibri" w:eastAsia="Times New Roman" w:hAnsi="Calibri" w:cs="Calibri"/>
+                <w:color w:val="000000"/>
+              </w:rPr>
+              <w:t>Dup_Stock_ID_exchange_data VARCHAR2(50),</w:t>
+            </w:r>
+          </w:p>
+        </w:tc>
+        <w:tc>
+          <w:tcPr>
+            <w:tcW w:w="16377" w:type="dxa"/>
             <w:vMerge/>
             <w:tcBorders>
               <w:top w:val="nil"/>
@@ -3088,11 +2358,11 @@
       </w:tr>
       <w:tr>
         <w:trPr>
-          <w:trHeight w:val="600"/>
+          <w:trHeight w:val="606"/>
         </w:trPr>
         <w:tc>
           <w:tcPr>
-            <w:tcW w:w="7628" w:type="dxa"/>
+            <w:tcW w:w="4378" w:type="dxa"/>
             <w:tcBorders>
               <w:top w:val="nil"/>
               <w:left w:val="single" w:sz="8" w:space="0" w:color="FF0000"/>
@@ -3112,27 +2382,18 @@
                 <w:color w:val="000000"/>
               </w:rPr>
             </w:pPr>
-            <w:proofErr w:type="spellStart"/>
-            <w:r>
-              <w:rPr>
-                <w:rFonts w:ascii="Calibri" w:eastAsia="Times New Roman" w:hAnsi="Calibri" w:cs="Calibri"/>
-                <w:color w:val="000000"/>
-              </w:rPr>
-              <w:t>Dup_Stock_Name_exchange_data</w:t>
-            </w:r>
-            <w:proofErr w:type="spellEnd"/>
-            <w:r>
-              <w:rPr>
-                <w:rFonts w:ascii="Calibri" w:eastAsia="Times New Roman" w:hAnsi="Calibri" w:cs="Calibri"/>
-                <w:color w:val="000000"/>
-              </w:rPr>
-              <w:t xml:space="preserve"> VARCHAR2(200),</w:t>
-            </w:r>
-          </w:p>
-        </w:tc>
-        <w:tc>
-          <w:tcPr>
-            <w:tcW w:w="17112" w:type="dxa"/>
+            <w:r>
+              <w:rPr>
+                <w:rFonts w:ascii="Calibri" w:eastAsia="Times New Roman" w:hAnsi="Calibri" w:cs="Calibri"/>
+                <w:color w:val="000000"/>
+              </w:rPr>
+              <w:t>Dup_Stock_Name_exchange_data VARCHAR2(200),</w:t>
+            </w:r>
+          </w:p>
+        </w:tc>
+        <w:tc>
+          <w:tcPr>
+            <w:tcW w:w="16377" w:type="dxa"/>
             <w:vMerge/>
             <w:tcBorders>
               <w:top w:val="nil"/>
@@ -3156,11 +2417,11 @@
       </w:tr>
       <w:tr>
         <w:trPr>
-          <w:trHeight w:val="600"/>
+          <w:trHeight w:val="606"/>
         </w:trPr>
         <w:tc>
           <w:tcPr>
-            <w:tcW w:w="7628" w:type="dxa"/>
+            <w:tcW w:w="4378" w:type="dxa"/>
             <w:tcBorders>
               <w:top w:val="nil"/>
               <w:left w:val="single" w:sz="8" w:space="0" w:color="FF0000"/>
@@ -3191,7 +2452,7 @@
         </w:tc>
         <w:tc>
           <w:tcPr>
-            <w:tcW w:w="17112" w:type="dxa"/>
+            <w:tcW w:w="16377" w:type="dxa"/>
             <w:vMerge/>
             <w:tcBorders>
               <w:top w:val="nil"/>
@@ -3215,11 +2476,11 @@
       </w:tr>
       <w:tr>
         <w:trPr>
-          <w:trHeight w:val="600"/>
+          <w:trHeight w:val="606"/>
         </w:trPr>
         <w:tc>
           <w:tcPr>
-            <w:tcW w:w="7628" w:type="dxa"/>
+            <w:tcW w:w="4378" w:type="dxa"/>
             <w:tcBorders>
               <w:top w:val="nil"/>
               <w:left w:val="single" w:sz="8" w:space="0" w:color="FF0000"/>
@@ -3239,27 +2500,18 @@
                 <w:color w:val="000000"/>
               </w:rPr>
             </w:pPr>
-            <w:proofErr w:type="spellStart"/>
-            <w:r>
-              <w:rPr>
-                <w:rFonts w:ascii="Calibri" w:eastAsia="Times New Roman" w:hAnsi="Calibri" w:cs="Calibri"/>
-                <w:color w:val="000000"/>
-              </w:rPr>
-              <w:t>Dup_User_ID_depository_data</w:t>
-            </w:r>
-            <w:proofErr w:type="spellEnd"/>
-            <w:r>
-              <w:rPr>
-                <w:rFonts w:ascii="Calibri" w:eastAsia="Times New Roman" w:hAnsi="Calibri" w:cs="Calibri"/>
-                <w:color w:val="000000"/>
-              </w:rPr>
-              <w:t xml:space="preserve"> VARCHAR2(50),</w:t>
-            </w:r>
-          </w:p>
-        </w:tc>
-        <w:tc>
-          <w:tcPr>
-            <w:tcW w:w="17112" w:type="dxa"/>
+            <w:r>
+              <w:rPr>
+                <w:rFonts w:ascii="Calibri" w:eastAsia="Times New Roman" w:hAnsi="Calibri" w:cs="Calibri"/>
+                <w:color w:val="000000"/>
+              </w:rPr>
+              <w:t>Dup_User_ID_depository_data VARCHAR2(50),</w:t>
+            </w:r>
+          </w:p>
+        </w:tc>
+        <w:tc>
+          <w:tcPr>
+            <w:tcW w:w="16377" w:type="dxa"/>
             <w:vMerge/>
             <w:tcBorders>
               <w:top w:val="nil"/>
@@ -3283,11 +2535,11 @@
       </w:tr>
       <w:tr>
         <w:trPr>
-          <w:trHeight w:val="600"/>
+          <w:trHeight w:val="606"/>
         </w:trPr>
         <w:tc>
           <w:tcPr>
-            <w:tcW w:w="7628" w:type="dxa"/>
+            <w:tcW w:w="4378" w:type="dxa"/>
             <w:tcBorders>
               <w:top w:val="nil"/>
               <w:left w:val="single" w:sz="8" w:space="0" w:color="FF0000"/>
@@ -3307,27 +2559,18 @@
                 <w:color w:val="000000"/>
               </w:rPr>
             </w:pPr>
-            <w:proofErr w:type="spellStart"/>
-            <w:r>
-              <w:rPr>
-                <w:rFonts w:ascii="Calibri" w:eastAsia="Times New Roman" w:hAnsi="Calibri" w:cs="Calibri"/>
-                <w:color w:val="000000"/>
-              </w:rPr>
-              <w:t>Dup_Stock_ID_depository_data</w:t>
-            </w:r>
-            <w:proofErr w:type="spellEnd"/>
-            <w:r>
-              <w:rPr>
-                <w:rFonts w:ascii="Calibri" w:eastAsia="Times New Roman" w:hAnsi="Calibri" w:cs="Calibri"/>
-                <w:color w:val="000000"/>
-              </w:rPr>
-              <w:t xml:space="preserve"> VARCHAR2(50),</w:t>
-            </w:r>
-          </w:p>
-        </w:tc>
-        <w:tc>
-          <w:tcPr>
-            <w:tcW w:w="17112" w:type="dxa"/>
+            <w:r>
+              <w:rPr>
+                <w:rFonts w:ascii="Calibri" w:eastAsia="Times New Roman" w:hAnsi="Calibri" w:cs="Calibri"/>
+                <w:color w:val="000000"/>
+              </w:rPr>
+              <w:t>Dup_Stock_ID_depository_data VARCHAR2(50),</w:t>
+            </w:r>
+          </w:p>
+        </w:tc>
+        <w:tc>
+          <w:tcPr>
+            <w:tcW w:w="16377" w:type="dxa"/>
             <w:vMerge/>
             <w:tcBorders>
               <w:top w:val="nil"/>
@@ -3351,11 +2594,11 @@
       </w:tr>
       <w:tr>
         <w:trPr>
-          <w:trHeight w:val="600"/>
+          <w:trHeight w:val="606"/>
         </w:trPr>
         <w:tc>
           <w:tcPr>
-            <w:tcW w:w="7628" w:type="dxa"/>
+            <w:tcW w:w="4378" w:type="dxa"/>
             <w:tcBorders>
               <w:top w:val="nil"/>
               <w:left w:val="single" w:sz="8" w:space="0" w:color="FF0000"/>
@@ -3375,27 +2618,18 @@
                 <w:color w:val="000000"/>
               </w:rPr>
             </w:pPr>
-            <w:proofErr w:type="spellStart"/>
-            <w:r>
-              <w:rPr>
-                <w:rFonts w:ascii="Calibri" w:eastAsia="Times New Roman" w:hAnsi="Calibri" w:cs="Calibri"/>
-                <w:color w:val="000000"/>
-              </w:rPr>
-              <w:t>Dup_Stock_Name_depository_data</w:t>
-            </w:r>
-            <w:proofErr w:type="spellEnd"/>
-            <w:r>
-              <w:rPr>
-                <w:rFonts w:ascii="Calibri" w:eastAsia="Times New Roman" w:hAnsi="Calibri" w:cs="Calibri"/>
-                <w:color w:val="000000"/>
-              </w:rPr>
-              <w:t xml:space="preserve"> VARCHAR2(200),</w:t>
-            </w:r>
-          </w:p>
-        </w:tc>
-        <w:tc>
-          <w:tcPr>
-            <w:tcW w:w="17112" w:type="dxa"/>
+            <w:r>
+              <w:rPr>
+                <w:rFonts w:ascii="Calibri" w:eastAsia="Times New Roman" w:hAnsi="Calibri" w:cs="Calibri"/>
+                <w:color w:val="000000"/>
+              </w:rPr>
+              <w:t>Dup_Stock_Name_depository_data VARCHAR2(200),</w:t>
+            </w:r>
+          </w:p>
+        </w:tc>
+        <w:tc>
+          <w:tcPr>
+            <w:tcW w:w="16377" w:type="dxa"/>
             <w:vMerge/>
             <w:tcBorders>
               <w:top w:val="nil"/>
@@ -3419,11 +2653,11 @@
       </w:tr>
       <w:tr>
         <w:trPr>
-          <w:trHeight w:val="600"/>
+          <w:trHeight w:val="606"/>
         </w:trPr>
         <w:tc>
           <w:tcPr>
-            <w:tcW w:w="7628" w:type="dxa"/>
+            <w:tcW w:w="4378" w:type="dxa"/>
             <w:tcBorders>
               <w:top w:val="nil"/>
               <w:left w:val="single" w:sz="8" w:space="0" w:color="FF0000"/>
@@ -3443,27 +2677,18 @@
                 <w:color w:val="000000"/>
               </w:rPr>
             </w:pPr>
-            <w:proofErr w:type="spellStart"/>
-            <w:r>
-              <w:rPr>
-                <w:rFonts w:ascii="Calibri" w:eastAsia="Times New Roman" w:hAnsi="Calibri" w:cs="Calibri"/>
-                <w:color w:val="000000"/>
-              </w:rPr>
-              <w:t>Dup_Stock_Count_dep_data</w:t>
-            </w:r>
-            <w:proofErr w:type="spellEnd"/>
-            <w:r>
-              <w:rPr>
-                <w:rFonts w:ascii="Calibri" w:eastAsia="Times New Roman" w:hAnsi="Calibri" w:cs="Calibri"/>
-                <w:color w:val="000000"/>
-              </w:rPr>
-              <w:t xml:space="preserve"> VARCHAR2(50),</w:t>
-            </w:r>
-          </w:p>
-        </w:tc>
-        <w:tc>
-          <w:tcPr>
-            <w:tcW w:w="17112" w:type="dxa"/>
+            <w:r>
+              <w:rPr>
+                <w:rFonts w:ascii="Calibri" w:eastAsia="Times New Roman" w:hAnsi="Calibri" w:cs="Calibri"/>
+                <w:color w:val="000000"/>
+              </w:rPr>
+              <w:t>Dup_Stock_Count_dep_data VARCHAR2(50),</w:t>
+            </w:r>
+          </w:p>
+        </w:tc>
+        <w:tc>
+          <w:tcPr>
+            <w:tcW w:w="16377" w:type="dxa"/>
             <w:vMerge/>
             <w:tcBorders>
               <w:top w:val="nil"/>
@@ -3487,11 +2712,11 @@
       </w:tr>
       <w:tr>
         <w:trPr>
-          <w:trHeight w:val="600"/>
+          <w:trHeight w:val="606"/>
         </w:trPr>
         <w:tc>
           <w:tcPr>
-            <w:tcW w:w="7628" w:type="dxa"/>
+            <w:tcW w:w="4378" w:type="dxa"/>
             <w:tcBorders>
               <w:top w:val="nil"/>
               <w:left w:val="single" w:sz="8" w:space="0" w:color="FF0000"/>
@@ -3511,27 +2736,18 @@
                 <w:color w:val="000000"/>
               </w:rPr>
             </w:pPr>
-            <w:proofErr w:type="spellStart"/>
-            <w:r>
-              <w:rPr>
-                <w:rFonts w:ascii="Calibri" w:eastAsia="Times New Roman" w:hAnsi="Calibri" w:cs="Calibri"/>
-                <w:color w:val="000000"/>
-              </w:rPr>
-              <w:t>Incst_Stock_ID_exchange_data</w:t>
-            </w:r>
-            <w:proofErr w:type="spellEnd"/>
-            <w:r>
-              <w:rPr>
-                <w:rFonts w:ascii="Calibri" w:eastAsia="Times New Roman" w:hAnsi="Calibri" w:cs="Calibri"/>
-                <w:color w:val="000000"/>
-              </w:rPr>
-              <w:t xml:space="preserve"> VARCHAR2(50),</w:t>
-            </w:r>
-          </w:p>
-        </w:tc>
-        <w:tc>
-          <w:tcPr>
-            <w:tcW w:w="17112" w:type="dxa"/>
+            <w:r>
+              <w:rPr>
+                <w:rFonts w:ascii="Calibri" w:eastAsia="Times New Roman" w:hAnsi="Calibri" w:cs="Calibri"/>
+                <w:color w:val="000000"/>
+              </w:rPr>
+              <w:t>Incst_Stock_ID_exchange_data VARCHAR2(50),</w:t>
+            </w:r>
+          </w:p>
+        </w:tc>
+        <w:tc>
+          <w:tcPr>
+            <w:tcW w:w="16377" w:type="dxa"/>
             <w:vMerge w:val="restart"/>
             <w:tcBorders>
               <w:top w:val="nil"/>
@@ -3559,7 +2775,6 @@
               </w:rPr>
               <w:t xml:space="preserve">Type 3 of the Edge Cases. Value 3 and the description are stored in the columns </w:t>
             </w:r>
-            <w:proofErr w:type="spellStart"/>
             <w:r>
               <w:rPr>
                 <w:rFonts w:ascii="Calibri" w:eastAsia="Times New Roman" w:hAnsi="Calibri" w:cs="Calibri"/>
@@ -3567,7 +2782,6 @@
               </w:rPr>
               <w:t>LogIDOrderedStep_Serial</w:t>
             </w:r>
-            <w:proofErr w:type="spellEnd"/>
             <w:r>
               <w:rPr>
                 <w:rFonts w:ascii="Calibri" w:eastAsia="Times New Roman" w:hAnsi="Calibri" w:cs="Calibri"/>
@@ -3575,7 +2789,6 @@
               </w:rPr>
               <w:t xml:space="preserve"> &amp; </w:t>
             </w:r>
-            <w:proofErr w:type="spellStart"/>
             <w:r>
               <w:rPr>
                 <w:rFonts w:ascii="Calibri" w:eastAsia="Times New Roman" w:hAnsi="Calibri" w:cs="Calibri"/>
@@ -3583,40 +2796,23 @@
               </w:rPr>
               <w:t>LogIDOrderedStep_Desc</w:t>
             </w:r>
-            <w:proofErr w:type="spellEnd"/>
-            <w:r>
-              <w:rPr>
-                <w:rFonts w:ascii="Calibri" w:eastAsia="Times New Roman" w:hAnsi="Calibri" w:cs="Calibri"/>
-                <w:color w:val="000000"/>
-              </w:rPr>
-              <w:t xml:space="preserve"> accordingly. No value is inserted in the main log table </w:t>
-            </w:r>
-            <w:proofErr w:type="spellStart"/>
-            <w:r>
-              <w:rPr>
-                <w:rFonts w:ascii="Calibri" w:eastAsia="Times New Roman" w:hAnsi="Calibri" w:cs="Calibri"/>
-                <w:color w:val="000000"/>
-              </w:rPr>
-              <w:t>TheMainComparisonLogOfTwoCSVs</w:t>
-            </w:r>
-            <w:proofErr w:type="spellEnd"/>
-            <w:r>
-              <w:rPr>
-                <w:rFonts w:ascii="Calibri" w:eastAsia="Times New Roman" w:hAnsi="Calibri" w:cs="Calibri"/>
-                <w:color w:val="000000"/>
-              </w:rPr>
-              <w:t xml:space="preserve"> in this case</w:t>
+            <w:r>
+              <w:rPr>
+                <w:rFonts w:ascii="Calibri" w:eastAsia="Times New Roman" w:hAnsi="Calibri" w:cs="Calibri"/>
+                <w:color w:val="000000"/>
+              </w:rPr>
+              <w:t xml:space="preserve"> accordingly. No value is inserted in the main log table TheMainComparisonLogOfTwoCSVs in this case</w:t>
             </w:r>
           </w:p>
         </w:tc>
       </w:tr>
       <w:tr>
         <w:trPr>
-          <w:trHeight w:val="600"/>
+          <w:trHeight w:val="606"/>
         </w:trPr>
         <w:tc>
           <w:tcPr>
-            <w:tcW w:w="7628" w:type="dxa"/>
+            <w:tcW w:w="4378" w:type="dxa"/>
             <w:tcBorders>
               <w:top w:val="nil"/>
               <w:left w:val="single" w:sz="8" w:space="0" w:color="FF0000"/>
@@ -3636,27 +2832,18 @@
                 <w:color w:val="000000"/>
               </w:rPr>
             </w:pPr>
-            <w:proofErr w:type="spellStart"/>
-            <w:r>
-              <w:rPr>
-                <w:rFonts w:ascii="Calibri" w:eastAsia="Times New Roman" w:hAnsi="Calibri" w:cs="Calibri"/>
-                <w:color w:val="000000"/>
-              </w:rPr>
-              <w:t>Incst_Stock_Name_exchange_data</w:t>
-            </w:r>
-            <w:proofErr w:type="spellEnd"/>
-            <w:r>
-              <w:rPr>
-                <w:rFonts w:ascii="Calibri" w:eastAsia="Times New Roman" w:hAnsi="Calibri" w:cs="Calibri"/>
-                <w:color w:val="000000"/>
-              </w:rPr>
-              <w:t xml:space="preserve"> VARCHAR2(50),</w:t>
-            </w:r>
-          </w:p>
-        </w:tc>
-        <w:tc>
-          <w:tcPr>
-            <w:tcW w:w="17112" w:type="dxa"/>
+            <w:r>
+              <w:rPr>
+                <w:rFonts w:ascii="Calibri" w:eastAsia="Times New Roman" w:hAnsi="Calibri" w:cs="Calibri"/>
+                <w:color w:val="000000"/>
+              </w:rPr>
+              <w:t>Incst_Stock_Name_exchange_data VARCHAR2(50),</w:t>
+            </w:r>
+          </w:p>
+        </w:tc>
+        <w:tc>
+          <w:tcPr>
+            <w:tcW w:w="16377" w:type="dxa"/>
             <w:vMerge/>
             <w:tcBorders>
               <w:top w:val="nil"/>
@@ -3680,11 +2867,11 @@
       </w:tr>
       <w:tr>
         <w:trPr>
-          <w:trHeight w:val="600"/>
+          <w:trHeight w:val="606"/>
         </w:trPr>
         <w:tc>
           <w:tcPr>
-            <w:tcW w:w="7628" w:type="dxa"/>
+            <w:tcW w:w="4378" w:type="dxa"/>
             <w:tcBorders>
               <w:top w:val="nil"/>
               <w:left w:val="single" w:sz="8" w:space="0" w:color="FF0000"/>
@@ -3704,27 +2891,18 @@
                 <w:color w:val="000000"/>
               </w:rPr>
             </w:pPr>
-            <w:proofErr w:type="spellStart"/>
-            <w:r>
-              <w:rPr>
-                <w:rFonts w:ascii="Calibri" w:eastAsia="Times New Roman" w:hAnsi="Calibri" w:cs="Calibri"/>
-                <w:color w:val="000000"/>
-              </w:rPr>
-              <w:t>Incst_Stock_ID_depstry_data</w:t>
-            </w:r>
-            <w:proofErr w:type="spellEnd"/>
-            <w:r>
-              <w:rPr>
-                <w:rFonts w:ascii="Calibri" w:eastAsia="Times New Roman" w:hAnsi="Calibri" w:cs="Calibri"/>
-                <w:color w:val="000000"/>
-              </w:rPr>
-              <w:t xml:space="preserve"> VARCHAR2(50),</w:t>
-            </w:r>
-          </w:p>
-        </w:tc>
-        <w:tc>
-          <w:tcPr>
-            <w:tcW w:w="17112" w:type="dxa"/>
+            <w:r>
+              <w:rPr>
+                <w:rFonts w:ascii="Calibri" w:eastAsia="Times New Roman" w:hAnsi="Calibri" w:cs="Calibri"/>
+                <w:color w:val="000000"/>
+              </w:rPr>
+              <w:t>Incst_Stock_ID_depstry_data VARCHAR2(50),</w:t>
+            </w:r>
+          </w:p>
+        </w:tc>
+        <w:tc>
+          <w:tcPr>
+            <w:tcW w:w="16377" w:type="dxa"/>
             <w:vMerge/>
             <w:tcBorders>
               <w:top w:val="nil"/>
@@ -3748,11 +2926,11 @@
       </w:tr>
       <w:tr>
         <w:trPr>
-          <w:trHeight w:val="600"/>
+          <w:trHeight w:val="606"/>
         </w:trPr>
         <w:tc>
           <w:tcPr>
-            <w:tcW w:w="7628" w:type="dxa"/>
+            <w:tcW w:w="4378" w:type="dxa"/>
             <w:tcBorders>
               <w:top w:val="nil"/>
               <w:left w:val="single" w:sz="8" w:space="0" w:color="FF0000"/>
@@ -3772,27 +2950,18 @@
                 <w:color w:val="000000"/>
               </w:rPr>
             </w:pPr>
-            <w:proofErr w:type="spellStart"/>
-            <w:r>
-              <w:rPr>
-                <w:rFonts w:ascii="Calibri" w:eastAsia="Times New Roman" w:hAnsi="Calibri" w:cs="Calibri"/>
-                <w:color w:val="000000"/>
-              </w:rPr>
-              <w:t>Incst_Stock_Name_depstry_data</w:t>
-            </w:r>
-            <w:proofErr w:type="spellEnd"/>
-            <w:r>
-              <w:rPr>
-                <w:rFonts w:ascii="Calibri" w:eastAsia="Times New Roman" w:hAnsi="Calibri" w:cs="Calibri"/>
-                <w:color w:val="000000"/>
-              </w:rPr>
-              <w:t xml:space="preserve"> VARCHAR2(50),</w:t>
-            </w:r>
-          </w:p>
-        </w:tc>
-        <w:tc>
-          <w:tcPr>
-            <w:tcW w:w="17112" w:type="dxa"/>
+            <w:r>
+              <w:rPr>
+                <w:rFonts w:ascii="Calibri" w:eastAsia="Times New Roman" w:hAnsi="Calibri" w:cs="Calibri"/>
+                <w:color w:val="000000"/>
+              </w:rPr>
+              <w:t>Incst_Stock_Name_depstry_data VARCHAR2(50),</w:t>
+            </w:r>
+          </w:p>
+        </w:tc>
+        <w:tc>
+          <w:tcPr>
+            <w:tcW w:w="16377" w:type="dxa"/>
             <w:vMerge/>
             <w:tcBorders>
               <w:top w:val="nil"/>
@@ -3816,11 +2985,11 @@
       </w:tr>
       <w:tr>
         <w:trPr>
-          <w:trHeight w:val="600"/>
+          <w:trHeight w:val="606"/>
         </w:trPr>
         <w:tc>
           <w:tcPr>
-            <w:tcW w:w="7628" w:type="dxa"/>
+            <w:tcW w:w="4378" w:type="dxa"/>
             <w:tcBorders>
               <w:top w:val="nil"/>
               <w:left w:val="single" w:sz="8" w:space="0" w:color="FF0000"/>
@@ -3840,27 +3009,34 @@
                 <w:color w:val="000000"/>
               </w:rPr>
             </w:pPr>
-            <w:proofErr w:type="spellStart"/>
-            <w:r>
-              <w:rPr>
-                <w:rFonts w:ascii="Calibri" w:eastAsia="Times New Roman" w:hAnsi="Calibri" w:cs="Calibri"/>
-                <w:color w:val="000000"/>
-              </w:rPr>
-              <w:t>TotalRows_exchange_data</w:t>
-            </w:r>
-            <w:proofErr w:type="spellEnd"/>
-            <w:r>
-              <w:rPr>
-                <w:rFonts w:ascii="Calibri" w:eastAsia="Times New Roman" w:hAnsi="Calibri" w:cs="Calibri"/>
-                <w:color w:val="000000"/>
-              </w:rPr>
-              <w:t xml:space="preserve"> NUMBER(30),</w:t>
-            </w:r>
-          </w:p>
-        </w:tc>
-        <w:tc>
-          <w:tcPr>
-            <w:tcW w:w="17112" w:type="dxa"/>
+            <w:r>
+              <w:rPr>
+                <w:rFonts w:ascii="Calibri" w:eastAsia="Times New Roman" w:hAnsi="Calibri" w:cs="Calibri"/>
+                <w:color w:val="000000"/>
+              </w:rPr>
+              <w:t xml:space="preserve">TotalRows_exchange_data </w:t>
+            </w:r>
+            <w:proofErr w:type="gramStart"/>
+            <w:r>
+              <w:rPr>
+                <w:rFonts w:ascii="Calibri" w:eastAsia="Times New Roman" w:hAnsi="Calibri" w:cs="Calibri"/>
+                <w:color w:val="000000"/>
+              </w:rPr>
+              <w:t>NUMBER(</w:t>
+            </w:r>
+            <w:proofErr w:type="gramEnd"/>
+            <w:r>
+              <w:rPr>
+                <w:rFonts w:ascii="Calibri" w:eastAsia="Times New Roman" w:hAnsi="Calibri" w:cs="Calibri"/>
+                <w:color w:val="000000"/>
+              </w:rPr>
+              <w:t>30),</w:t>
+            </w:r>
+          </w:p>
+        </w:tc>
+        <w:tc>
+          <w:tcPr>
+            <w:tcW w:w="16377" w:type="dxa"/>
             <w:vMerge w:val="restart"/>
             <w:tcBorders>
               <w:top w:val="nil"/>
@@ -3888,7 +3064,6 @@
               </w:rPr>
               <w:t xml:space="preserve">Type 4 of the log status. Value 4 and the description are stored in the columns </w:t>
             </w:r>
-            <w:proofErr w:type="spellStart"/>
             <w:r>
               <w:rPr>
                 <w:rFonts w:ascii="Calibri" w:eastAsia="Times New Roman" w:hAnsi="Calibri" w:cs="Calibri"/>
@@ -3896,7 +3071,6 @@
               </w:rPr>
               <w:t>LogIDOrderedStep_Serial</w:t>
             </w:r>
-            <w:proofErr w:type="spellEnd"/>
             <w:r>
               <w:rPr>
                 <w:rFonts w:ascii="Calibri" w:eastAsia="Times New Roman" w:hAnsi="Calibri" w:cs="Calibri"/>
@@ -3909,50 +3083,39 @@
                 <w:rFonts w:ascii="Calibri" w:eastAsia="Times New Roman" w:hAnsi="Calibri" w:cs="Calibri"/>
                 <w:color w:val="FF0000"/>
               </w:rPr>
-              <w:t xml:space="preserve"> </w:t>
-            </w:r>
-            <w:proofErr w:type="spellStart"/>
-            <w:r>
-              <w:rPr>
-                <w:rFonts w:ascii="Calibri" w:eastAsia="Times New Roman" w:hAnsi="Calibri" w:cs="Calibri"/>
-                <w:color w:val="FF0000"/>
-              </w:rPr>
-              <w:t>LogIDOrderedStep_Desc</w:t>
-            </w:r>
-            <w:proofErr w:type="spellEnd"/>
-            <w:r>
-              <w:rPr>
-                <w:rFonts w:ascii="Calibri" w:eastAsia="Times New Roman" w:hAnsi="Calibri" w:cs="Calibri"/>
-                <w:color w:val="000000"/>
-              </w:rPr>
-              <w:t xml:space="preserve"> accordingly. The outcome of the comparison,  is inserted in the main log table </w:t>
-            </w:r>
-            <w:proofErr w:type="spellStart"/>
-            <w:r>
-              <w:rPr>
-                <w:rFonts w:ascii="Calibri" w:eastAsia="Times New Roman" w:hAnsi="Calibri" w:cs="Calibri"/>
-                <w:color w:val="000000"/>
-              </w:rPr>
-              <w:t>TheMainComparisonLogOfTwoCSVs</w:t>
-            </w:r>
-            <w:proofErr w:type="spellEnd"/>
-            <w:r>
-              <w:rPr>
-                <w:rFonts w:ascii="Calibri" w:eastAsia="Times New Roman" w:hAnsi="Calibri" w:cs="Calibri"/>
-                <w:color w:val="000000"/>
-              </w:rPr>
-              <w:t xml:space="preserve"> only in this case and the summary count of the result is stored in these columns in this table</w:t>
+              <w:t xml:space="preserve"> LogIDOrderedStep_Desc</w:t>
+            </w:r>
+            <w:r>
+              <w:rPr>
+                <w:rFonts w:ascii="Calibri" w:eastAsia="Times New Roman" w:hAnsi="Calibri" w:cs="Calibri"/>
+                <w:color w:val="000000"/>
+              </w:rPr>
+              <w:t xml:space="preserve"> accordingly. The outcome of the </w:t>
+            </w:r>
+            <w:r>
+              <w:rPr>
+                <w:rFonts w:ascii="Calibri" w:eastAsia="Times New Roman" w:hAnsi="Calibri" w:cs="Calibri"/>
+                <w:color w:val="000000"/>
+              </w:rPr>
+              <w:t>comparison, is</w:t>
+            </w:r>
+            <w:r>
+              <w:rPr>
+                <w:rFonts w:ascii="Calibri" w:eastAsia="Times New Roman" w:hAnsi="Calibri" w:cs="Calibri"/>
+                <w:color w:val="000000"/>
+              </w:rPr>
+              <w:t xml:space="preserve"> inserted in the main log table TheMainComparisonLogOfTwoCSVs only in this case and the summary count of the result is stored in these columns in this table</w:t>
             </w:r>
           </w:p>
         </w:tc>
       </w:tr>
       <w:tr>
         <w:trPr>
-          <w:trHeight w:val="600"/>
+          <w:trHeight w:val="606"/>
         </w:trPr>
         <w:tc>
           <w:tcPr>
-            <w:tcW w:w="7628" w:type="dxa"/>
+            <w:tcW w:w="4378" w:type="dxa"/>
             <w:tcBorders>
               <w:top w:val="nil"/>
               <w:left w:val="single" w:sz="8" w:space="0" w:color="FF0000"/>
@@ -3972,27 +3135,34 @@
                 <w:color w:val="000000"/>
               </w:rPr>
             </w:pPr>
-            <w:proofErr w:type="spellStart"/>
-            <w:r>
-              <w:rPr>
-                <w:rFonts w:ascii="Calibri" w:eastAsia="Times New Roman" w:hAnsi="Calibri" w:cs="Calibri"/>
-                <w:color w:val="000000"/>
-              </w:rPr>
-              <w:t>TotalRows_depository_data</w:t>
-            </w:r>
-            <w:proofErr w:type="spellEnd"/>
-            <w:r>
-              <w:rPr>
-                <w:rFonts w:ascii="Calibri" w:eastAsia="Times New Roman" w:hAnsi="Calibri" w:cs="Calibri"/>
-                <w:color w:val="000000"/>
-              </w:rPr>
-              <w:t xml:space="preserve"> NUMBER(30),</w:t>
-            </w:r>
-          </w:p>
-        </w:tc>
-        <w:tc>
-          <w:tcPr>
-            <w:tcW w:w="17112" w:type="dxa"/>
+            <w:r>
+              <w:rPr>
+                <w:rFonts w:ascii="Calibri" w:eastAsia="Times New Roman" w:hAnsi="Calibri" w:cs="Calibri"/>
+                <w:color w:val="000000"/>
+              </w:rPr>
+              <w:t xml:space="preserve">TotalRows_depository_data </w:t>
+            </w:r>
+            <w:proofErr w:type="gramStart"/>
+            <w:r>
+              <w:rPr>
+                <w:rFonts w:ascii="Calibri" w:eastAsia="Times New Roman" w:hAnsi="Calibri" w:cs="Calibri"/>
+                <w:color w:val="000000"/>
+              </w:rPr>
+              <w:t>NUMBER(</w:t>
+            </w:r>
+            <w:proofErr w:type="gramEnd"/>
+            <w:r>
+              <w:rPr>
+                <w:rFonts w:ascii="Calibri" w:eastAsia="Times New Roman" w:hAnsi="Calibri" w:cs="Calibri"/>
+                <w:color w:val="000000"/>
+              </w:rPr>
+              <w:t>30),</w:t>
+            </w:r>
+          </w:p>
+        </w:tc>
+        <w:tc>
+          <w:tcPr>
+            <w:tcW w:w="16377" w:type="dxa"/>
             <w:vMerge/>
             <w:tcBorders>
               <w:top w:val="nil"/>
@@ -4016,11 +3186,11 @@
       </w:tr>
       <w:tr>
         <w:trPr>
-          <w:trHeight w:val="600"/>
+          <w:trHeight w:val="606"/>
         </w:trPr>
         <w:tc>
           <w:tcPr>
-            <w:tcW w:w="7628" w:type="dxa"/>
+            <w:tcW w:w="4378" w:type="dxa"/>
             <w:tcBorders>
               <w:top w:val="nil"/>
               <w:left w:val="single" w:sz="8" w:space="0" w:color="FF0000"/>
@@ -4040,27 +3210,34 @@
                 <w:color w:val="000000"/>
               </w:rPr>
             </w:pPr>
-            <w:proofErr w:type="spellStart"/>
-            <w:r>
-              <w:rPr>
-                <w:rFonts w:ascii="Calibri" w:eastAsia="Times New Roman" w:hAnsi="Calibri" w:cs="Calibri"/>
-                <w:color w:val="000000"/>
-              </w:rPr>
-              <w:t>MissingRows_In_exchange_data</w:t>
-            </w:r>
-            <w:proofErr w:type="spellEnd"/>
-            <w:r>
-              <w:rPr>
-                <w:rFonts w:ascii="Calibri" w:eastAsia="Times New Roman" w:hAnsi="Calibri" w:cs="Calibri"/>
-                <w:color w:val="000000"/>
-              </w:rPr>
-              <w:t xml:space="preserve"> NUMBER(30),</w:t>
-            </w:r>
-          </w:p>
-        </w:tc>
-        <w:tc>
-          <w:tcPr>
-            <w:tcW w:w="17112" w:type="dxa"/>
+            <w:r>
+              <w:rPr>
+                <w:rFonts w:ascii="Calibri" w:eastAsia="Times New Roman" w:hAnsi="Calibri" w:cs="Calibri"/>
+                <w:color w:val="000000"/>
+              </w:rPr>
+              <w:t xml:space="preserve">MissingRows_In_exchange_data </w:t>
+            </w:r>
+            <w:proofErr w:type="gramStart"/>
+            <w:r>
+              <w:rPr>
+                <w:rFonts w:ascii="Calibri" w:eastAsia="Times New Roman" w:hAnsi="Calibri" w:cs="Calibri"/>
+                <w:color w:val="000000"/>
+              </w:rPr>
+              <w:t>NUMBER(</w:t>
+            </w:r>
+            <w:proofErr w:type="gramEnd"/>
+            <w:r>
+              <w:rPr>
+                <w:rFonts w:ascii="Calibri" w:eastAsia="Times New Roman" w:hAnsi="Calibri" w:cs="Calibri"/>
+                <w:color w:val="000000"/>
+              </w:rPr>
+              <w:t>30),</w:t>
+            </w:r>
+          </w:p>
+        </w:tc>
+        <w:tc>
+          <w:tcPr>
+            <w:tcW w:w="16377" w:type="dxa"/>
             <w:vMerge/>
             <w:tcBorders>
               <w:top w:val="nil"/>
@@ -4084,11 +3261,11 @@
       </w:tr>
       <w:tr>
         <w:trPr>
-          <w:trHeight w:val="600"/>
+          <w:trHeight w:val="606"/>
         </w:trPr>
         <w:tc>
           <w:tcPr>
-            <w:tcW w:w="7628" w:type="dxa"/>
+            <w:tcW w:w="4378" w:type="dxa"/>
             <w:tcBorders>
               <w:top w:val="nil"/>
               <w:left w:val="single" w:sz="8" w:space="0" w:color="FF0000"/>
@@ -4108,27 +3285,34 @@
                 <w:color w:val="000000"/>
               </w:rPr>
             </w:pPr>
-            <w:proofErr w:type="spellStart"/>
-            <w:r>
-              <w:rPr>
-                <w:rFonts w:ascii="Calibri" w:eastAsia="Times New Roman" w:hAnsi="Calibri" w:cs="Calibri"/>
-                <w:color w:val="000000"/>
-              </w:rPr>
-              <w:t>MissingRows_In_depository_data</w:t>
-            </w:r>
-            <w:proofErr w:type="spellEnd"/>
-            <w:r>
-              <w:rPr>
-                <w:rFonts w:ascii="Calibri" w:eastAsia="Times New Roman" w:hAnsi="Calibri" w:cs="Calibri"/>
-                <w:color w:val="000000"/>
-              </w:rPr>
-              <w:t xml:space="preserve"> NUMBER(30),</w:t>
-            </w:r>
-          </w:p>
-        </w:tc>
-        <w:tc>
-          <w:tcPr>
-            <w:tcW w:w="17112" w:type="dxa"/>
+            <w:r>
+              <w:rPr>
+                <w:rFonts w:ascii="Calibri" w:eastAsia="Times New Roman" w:hAnsi="Calibri" w:cs="Calibri"/>
+                <w:color w:val="000000"/>
+              </w:rPr>
+              <w:t xml:space="preserve">MissingRows_In_depository_data </w:t>
+            </w:r>
+            <w:proofErr w:type="gramStart"/>
+            <w:r>
+              <w:rPr>
+                <w:rFonts w:ascii="Calibri" w:eastAsia="Times New Roman" w:hAnsi="Calibri" w:cs="Calibri"/>
+                <w:color w:val="000000"/>
+              </w:rPr>
+              <w:t>NUMBER(</w:t>
+            </w:r>
+            <w:proofErr w:type="gramEnd"/>
+            <w:r>
+              <w:rPr>
+                <w:rFonts w:ascii="Calibri" w:eastAsia="Times New Roman" w:hAnsi="Calibri" w:cs="Calibri"/>
+                <w:color w:val="000000"/>
+              </w:rPr>
+              <w:t>30),</w:t>
+            </w:r>
+          </w:p>
+        </w:tc>
+        <w:tc>
+          <w:tcPr>
+            <w:tcW w:w="16377" w:type="dxa"/>
             <w:vMerge/>
             <w:tcBorders>
               <w:top w:val="nil"/>
@@ -4152,11 +3336,11 @@
       </w:tr>
       <w:tr>
         <w:trPr>
-          <w:trHeight w:val="600"/>
+          <w:trHeight w:val="606"/>
         </w:trPr>
         <w:tc>
           <w:tcPr>
-            <w:tcW w:w="7628" w:type="dxa"/>
+            <w:tcW w:w="4378" w:type="dxa"/>
             <w:tcBorders>
               <w:top w:val="nil"/>
               <w:left w:val="single" w:sz="8" w:space="0" w:color="FF0000"/>
@@ -4176,27 +3360,34 @@
                 <w:color w:val="000000"/>
               </w:rPr>
             </w:pPr>
-            <w:proofErr w:type="spellStart"/>
-            <w:r>
-              <w:rPr>
-                <w:rFonts w:ascii="Calibri" w:eastAsia="Times New Roman" w:hAnsi="Calibri" w:cs="Calibri"/>
-                <w:color w:val="000000"/>
-              </w:rPr>
-              <w:t>TotalRows_Matched</w:t>
-            </w:r>
-            <w:proofErr w:type="spellEnd"/>
-            <w:r>
-              <w:rPr>
-                <w:rFonts w:ascii="Calibri" w:eastAsia="Times New Roman" w:hAnsi="Calibri" w:cs="Calibri"/>
-                <w:color w:val="000000"/>
-              </w:rPr>
-              <w:t xml:space="preserve"> NUMBER(30),</w:t>
-            </w:r>
-          </w:p>
-        </w:tc>
-        <w:tc>
-          <w:tcPr>
-            <w:tcW w:w="17112" w:type="dxa"/>
+            <w:r>
+              <w:rPr>
+                <w:rFonts w:ascii="Calibri" w:eastAsia="Times New Roman" w:hAnsi="Calibri" w:cs="Calibri"/>
+                <w:color w:val="000000"/>
+              </w:rPr>
+              <w:t xml:space="preserve">TotalRows_Matched </w:t>
+            </w:r>
+            <w:proofErr w:type="gramStart"/>
+            <w:r>
+              <w:rPr>
+                <w:rFonts w:ascii="Calibri" w:eastAsia="Times New Roman" w:hAnsi="Calibri" w:cs="Calibri"/>
+                <w:color w:val="000000"/>
+              </w:rPr>
+              <w:t>NUMBER(</w:t>
+            </w:r>
+            <w:proofErr w:type="gramEnd"/>
+            <w:r>
+              <w:rPr>
+                <w:rFonts w:ascii="Calibri" w:eastAsia="Times New Roman" w:hAnsi="Calibri" w:cs="Calibri"/>
+                <w:color w:val="000000"/>
+              </w:rPr>
+              <w:t>30),</w:t>
+            </w:r>
+          </w:p>
+        </w:tc>
+        <w:tc>
+          <w:tcPr>
+            <w:tcW w:w="16377" w:type="dxa"/>
             <w:vMerge/>
             <w:tcBorders>
               <w:top w:val="nil"/>
@@ -4220,11 +3411,11 @@
       </w:tr>
       <w:tr>
         <w:trPr>
-          <w:trHeight w:val="600"/>
+          <w:trHeight w:val="606"/>
         </w:trPr>
         <w:tc>
           <w:tcPr>
-            <w:tcW w:w="7628" w:type="dxa"/>
+            <w:tcW w:w="4378" w:type="dxa"/>
             <w:tcBorders>
               <w:top w:val="nil"/>
               <w:left w:val="single" w:sz="8" w:space="0" w:color="FF0000"/>
@@ -4244,27 +3435,34 @@
                 <w:color w:val="000000"/>
               </w:rPr>
             </w:pPr>
-            <w:proofErr w:type="spellStart"/>
-            <w:r>
-              <w:rPr>
-                <w:rFonts w:ascii="Calibri" w:eastAsia="Times New Roman" w:hAnsi="Calibri" w:cs="Calibri"/>
-                <w:color w:val="000000"/>
-              </w:rPr>
-              <w:t>TotalRows_MtchdButDiffStkCntNm</w:t>
-            </w:r>
-            <w:proofErr w:type="spellEnd"/>
-            <w:r>
-              <w:rPr>
-                <w:rFonts w:ascii="Calibri" w:eastAsia="Times New Roman" w:hAnsi="Calibri" w:cs="Calibri"/>
-                <w:color w:val="000000"/>
-              </w:rPr>
-              <w:t xml:space="preserve"> NUMBER(30)</w:t>
-            </w:r>
-          </w:p>
-        </w:tc>
-        <w:tc>
-          <w:tcPr>
-            <w:tcW w:w="17112" w:type="dxa"/>
+            <w:r>
+              <w:rPr>
+                <w:rFonts w:ascii="Calibri" w:eastAsia="Times New Roman" w:hAnsi="Calibri" w:cs="Calibri"/>
+                <w:color w:val="000000"/>
+              </w:rPr>
+              <w:t xml:space="preserve">TotalRows_MtchdButDiffStkCntNm </w:t>
+            </w:r>
+            <w:proofErr w:type="gramStart"/>
+            <w:r>
+              <w:rPr>
+                <w:rFonts w:ascii="Calibri" w:eastAsia="Times New Roman" w:hAnsi="Calibri" w:cs="Calibri"/>
+                <w:color w:val="000000"/>
+              </w:rPr>
+              <w:t>NUMBER(</w:t>
+            </w:r>
+            <w:proofErr w:type="gramEnd"/>
+            <w:r>
+              <w:rPr>
+                <w:rFonts w:ascii="Calibri" w:eastAsia="Times New Roman" w:hAnsi="Calibri" w:cs="Calibri"/>
+                <w:color w:val="000000"/>
+              </w:rPr>
+              <w:t>30)</w:t>
+            </w:r>
+          </w:p>
+        </w:tc>
+        <w:tc>
+          <w:tcPr>
+            <w:tcW w:w="16377" w:type="dxa"/>
             <w:vMerge/>
             <w:tcBorders>
               <w:top w:val="nil"/>
@@ -4318,16 +3516,11 @@
       <w:r>
         <w:t xml:space="preserve">  is required to be created (Execute the </w:t>
       </w:r>
-      <w:proofErr w:type="spellStart"/>
       <w:r>
         <w:t>PKG_ANLZETWOSTKCSVS_LOGRESULTS</w:t>
       </w:r>
       <w:r>
-        <w:t>.pks</w:t>
-      </w:r>
-      <w:proofErr w:type="spellEnd"/>
-      <w:r>
-        <w:t xml:space="preserve"> and </w:t>
+        <w:t xml:space="preserve">.pks and </w:t>
       </w:r>
       <w:r>
         <w:t>PKG_ANLZETWOSTKCSVS_LOGRESULTS</w:t>
@@ -4365,7 +3558,6 @@
           <w:sz w:val="24"/>
           <w:szCs w:val="24"/>
         </w:rPr>
-        <w:lastRenderedPageBreak/>
         <w:t>The test cases:</w:t>
       </w:r>
     </w:p>
@@ -4499,7 +3691,13 @@
         <w:t>:</w:t>
       </w:r>
       <w:r>
-        <w:t xml:space="preserve"> Execute the package  procedure 3, </w:t>
+        <w:t xml:space="preserve"> Execute the </w:t>
+      </w:r>
+      <w:r>
+        <w:t>package procedure</w:t>
+      </w:r>
+      <w:r>
+        <w:t xml:space="preserve"> 3, </w:t>
       </w:r>
       <w:r>
         <w:rPr>
@@ -4517,29 +3715,13 @@
     </w:p>
     <w:p>
       <w:r>
-        <w:t xml:space="preserve">select * from </w:t>
-      </w:r>
-      <w:proofErr w:type="spellStart"/>
-      <w:r>
-        <w:t>TheMainComparisonLogOfTwoCSVs</w:t>
-      </w:r>
-      <w:proofErr w:type="spellEnd"/>
-      <w:r>
-        <w:t>;</w:t>
+        <w:t>select * from TheMainComparisonLogOfTwoCSVs;</w:t>
       </w:r>
     </w:p>
     <w:p/>
     <w:p>
       <w:r>
-        <w:t xml:space="preserve">select * from </w:t>
-      </w:r>
-      <w:proofErr w:type="spellStart"/>
-      <w:r>
-        <w:t>TheLogOfEdgeCasesAndCSVFileIssues</w:t>
-      </w:r>
-      <w:proofErr w:type="spellEnd"/>
-      <w:r>
-        <w:t>;</w:t>
+        <w:t>select * from TheLogOfEdgeCasesAndCSVFileIssues;</w:t>
       </w:r>
     </w:p>
     <w:p/>
@@ -4550,15 +3732,7 @@
     </w:p>
     <w:p>
       <w:r>
-        <w:t xml:space="preserve">The table, </w:t>
-      </w:r>
-      <w:proofErr w:type="spellStart"/>
-      <w:r>
-        <w:t>TheMainComparisonLogOfTwoCSVs</w:t>
-      </w:r>
-      <w:proofErr w:type="spellEnd"/>
-      <w:r>
-        <w:t xml:space="preserve"> contains the log of the </w:t>
+        <w:t xml:space="preserve">The table, TheMainComparisonLogOfTwoCSVs contains the log of the </w:t>
       </w:r>
       <w:r>
         <w:t>outcome of the comparison (i.e., matches, mismatches), as required in a separate table</w:t>
@@ -4570,15 +3744,7 @@
     <w:p/>
     <w:p>
       <w:r>
-        <w:t xml:space="preserve">The table, </w:t>
-      </w:r>
-      <w:proofErr w:type="spellStart"/>
-      <w:r>
-        <w:t>TheLogOfEdgeCasesAndCSVFileIssues</w:t>
-      </w:r>
-      <w:proofErr w:type="spellEnd"/>
-      <w:r>
-        <w:t xml:space="preserve"> contains the </w:t>
+        <w:t xml:space="preserve">The table, TheLogOfEdgeCasesAndCSVFileIssues contains the </w:t>
       </w:r>
       <w:proofErr w:type="spellStart"/>
       <w:r>
@@ -4656,7 +3822,15 @@
           <w:p>
             <w:proofErr w:type="spellStart"/>
             <w:r>
-              <w:t>User_ID,Stock_ID,Stock_Name,Stock_Count</w:t>
+              <w:t>User_</w:t>
+            </w:r>
+            <w:proofErr w:type="gramStart"/>
+            <w:r>
+              <w:t>ID,Stock</w:t>
+            </w:r>
+            <w:proofErr w:type="gramEnd"/>
+            <w:r>
+              <w:t>_ID,Stock_Name,Stock_Count</w:t>
             </w:r>
             <w:proofErr w:type="spellEnd"/>
           </w:p>
@@ -4681,38 +3855,26 @@
       <w:r>
         <w:t xml:space="preserve">is an instance of corrupt data and </w:t>
       </w:r>
-      <w:proofErr w:type="spellStart"/>
-      <w:r>
-        <w:t>can not</w:t>
-      </w:r>
-      <w:proofErr w:type="spellEnd"/>
-      <w:r>
-        <w:t xml:space="preserve"> be processed, as there cannot be two </w:t>
-      </w:r>
-      <w:proofErr w:type="spellStart"/>
-      <w:r>
-        <w:t>Stock_Count</w:t>
-      </w:r>
-      <w:proofErr w:type="spellEnd"/>
-      <w:r>
-        <w:t xml:space="preserve"> figures for the same </w:t>
-      </w:r>
-      <w:proofErr w:type="spellStart"/>
-      <w:r>
-        <w:t>User_ID</w:t>
-      </w:r>
-      <w:proofErr w:type="spellEnd"/>
-      <w:r>
-        <w:t xml:space="preserve"> </w:t>
+      <w:r>
+        <w:t>cannot</w:t>
+      </w:r>
+      <w:r>
+        <w:t xml:space="preserve"> be processed, as there cannot be two Stock_Count figures for the same </w:t>
+      </w:r>
+      <w:r>
+        <w:t xml:space="preserve">User_ID </w:t>
       </w:r>
       <w:r>
         <w:t xml:space="preserve">and </w:t>
       </w:r>
-      <w:proofErr w:type="spellStart"/>
-      <w:r>
-        <w:t>Stock_ID</w:t>
-      </w:r>
-      <w:proofErr w:type="spellEnd"/>
+      <w:r>
+        <w:t>Stock_</w:t>
+      </w:r>
+      <w:proofErr w:type="gramStart"/>
+      <w:r>
+        <w:t>ID</w:t>
+      </w:r>
+      <w:proofErr w:type="gramEnd"/>
     </w:p>
     <w:p>
       <w:pPr>
@@ -4727,23 +3889,7 @@
         <w:t xml:space="preserve">       </w:t>
       </w:r>
       <w:r>
-        <w:t xml:space="preserve">Varying </w:t>
-      </w:r>
-      <w:proofErr w:type="spellStart"/>
-      <w:r>
-        <w:t>Stock_Name</w:t>
-      </w:r>
-      <w:proofErr w:type="spellEnd"/>
-      <w:r>
-        <w:t xml:space="preserve"> for a </w:t>
-      </w:r>
-      <w:proofErr w:type="spellStart"/>
-      <w:r>
-        <w:t>Stock_ID</w:t>
-      </w:r>
-      <w:proofErr w:type="spellEnd"/>
-      <w:r>
-        <w:t xml:space="preserve"> in the rows</w:t>
+        <w:t>Varying Stock_Name for a Stock_ID in the rows</w:t>
       </w:r>
     </w:p>
     <w:p>
@@ -4775,7 +3921,15 @@
           <w:p>
             <w:proofErr w:type="spellStart"/>
             <w:r>
-              <w:t>User_ID,Stock_ID,Stock_Name,Stock_Count</w:t>
+              <w:t>User_</w:t>
+            </w:r>
+            <w:proofErr w:type="gramStart"/>
+            <w:r>
+              <w:t>ID,Stock</w:t>
+            </w:r>
+            <w:proofErr w:type="gramEnd"/>
+            <w:r>
+              <w:t>_ID,Stock_Name,Stock_Count</w:t>
             </w:r>
             <w:proofErr w:type="spellEnd"/>
           </w:p>
@@ -5161,7 +4315,6 @@
         </w:numPr>
       </w:pPr>
       <w:r>
-        <w:lastRenderedPageBreak/>
         <w:t>Edge</w:t>
       </w:r>
       <w:r>
@@ -5605,11 +4758,9 @@
       <w:r>
         <w:t xml:space="preserve"> - Varying </w:t>
       </w:r>
-      <w:proofErr w:type="spellStart"/>
       <w:r>
         <w:t>Stock_Name</w:t>
       </w:r>
-      <w:proofErr w:type="spellEnd"/>
       <w:r>
         <w:t xml:space="preserve">  f</w:t>
       </w:r>
@@ -5625,11 +4776,9 @@
       <w:r>
         <w:t xml:space="preserve"> </w:t>
       </w:r>
-      <w:proofErr w:type="spellStart"/>
       <w:r>
         <w:t>Stock_ID</w:t>
       </w:r>
-      <w:proofErr w:type="spellEnd"/>
       <w:r>
         <w:t xml:space="preserve"> </w:t>
       </w:r>
@@ -5729,11 +4878,9 @@
       <w:r>
         <w:t xml:space="preserve"> </w:t>
       </w:r>
-      <w:proofErr w:type="spellStart"/>
       <w:r>
         <w:t>Stock_Name</w:t>
       </w:r>
-      <w:proofErr w:type="spellEnd"/>
       <w:r>
         <w:t xml:space="preserve"> f</w:t>
       </w:r>
@@ -5749,11 +4896,9 @@
       <w:r>
         <w:t xml:space="preserve"> </w:t>
       </w:r>
-      <w:proofErr w:type="spellStart"/>
       <w:r>
         <w:t>Stock_ID</w:t>
       </w:r>
-      <w:proofErr w:type="spellEnd"/>
       <w:r>
         <w:t xml:space="preserve"> – o</w:t>
       </w:r>
@@ -5769,11 +4914,15 @@
       <w:r>
         <w:t xml:space="preserve"> </w:t>
       </w:r>
-      <w:proofErr w:type="spellStart"/>
-      <w:r>
-        <w:t>Depositiry</w:t>
-      </w:r>
-      <w:proofErr w:type="spellEnd"/>
+      <w:r>
+        <w:t>Deposit</w:t>
+      </w:r>
+      <w:r>
+        <w:t>o</w:t>
+      </w:r>
+      <w:r>
+        <w:t>ry</w:t>
+      </w:r>
     </w:p>
     <w:p>
       <w:pPr>

</xml_diff>